<commit_message>
updates on Applications for Graph Theory
</commit_message>
<xml_diff>
--- a/Project write-up.docx
+++ b/Project write-up.docx
@@ -1,6 +1,6 @@
 
 <file path=word/document.xml><?xml version="1.0" encoding="utf-8"?>
-<w:document xmlns:wpc="http://schemas.microsoft.com/office/word/2010/wordprocessingCanvas" xmlns:mo="http://schemas.microsoft.com/office/mac/office/2008/main" xmlns:mc="http://schemas.openxmlformats.org/markup-compatibility/2006" xmlns:mv="urn:schemas-microsoft-com:mac:vml" xmlns:o="urn:schemas-microsoft-com:office:office" xmlns:r="http://schemas.openxmlformats.org/officeDocument/2006/relationships" xmlns:m="http://schemas.openxmlformats.org/officeDocument/2006/math" xmlns:v="urn:schemas-microsoft-com:vml" xmlns:wp14="http://schemas.microsoft.com/office/word/2010/wordprocessingDrawing" xmlns:wp="http://schemas.openxmlformats.org/drawingml/2006/wordprocessingDrawing" xmlns:w10="urn:schemas-microsoft-com:office:word" xmlns:w="http://schemas.openxmlformats.org/wordprocessingml/2006/main" xmlns:w14="http://schemas.microsoft.com/office/word/2010/wordml" xmlns:wpg="http://schemas.microsoft.com/office/word/2010/wordprocessingGroup" xmlns:wpi="http://schemas.microsoft.com/office/word/2010/wordprocessingInk" xmlns:wne="http://schemas.microsoft.com/office/word/2006/wordml" xmlns:wps="http://schemas.microsoft.com/office/word/2010/wordprocessingShape" mc:Ignorable="w14 wp14">
+<w:document xmlns:wpc="http://schemas.microsoft.com/office/word/2010/wordprocessingCanvas" xmlns:mc="http://schemas.openxmlformats.org/markup-compatibility/2006" xmlns:o="urn:schemas-microsoft-com:office:office" xmlns:r="http://schemas.openxmlformats.org/officeDocument/2006/relationships" xmlns:m="http://schemas.openxmlformats.org/officeDocument/2006/math" xmlns:v="urn:schemas-microsoft-com:vml" xmlns:wp14="http://schemas.microsoft.com/office/word/2010/wordprocessingDrawing" xmlns:wp="http://schemas.openxmlformats.org/drawingml/2006/wordprocessingDrawing" xmlns:w10="urn:schemas-microsoft-com:office:word" xmlns:w="http://schemas.openxmlformats.org/wordprocessingml/2006/main" xmlns:w14="http://schemas.microsoft.com/office/word/2010/wordml" xmlns:w15="http://schemas.microsoft.com/office/word/2012/wordml" xmlns:wpg="http://schemas.microsoft.com/office/word/2010/wordprocessingGroup" xmlns:wpi="http://schemas.microsoft.com/office/word/2010/wordprocessingInk" xmlns:wne="http://schemas.microsoft.com/office/word/2006/wordml" xmlns:wps="http://schemas.microsoft.com/office/word/2010/wordprocessingShape" mc:Ignorable="w14 w15 wp14">
   <w:body>
     <w:p>
       <w:pPr>
@@ -9,11 +9,19 @@
       <w:r>
         <w:t xml:space="preserve">OUTLINE FOR MTH1022 PRESENTATION ON </w:t>
       </w:r>
+      <w:proofErr w:type="gramStart"/>
       <w:r>
         <w:rPr>
           <w:i/>
         </w:rPr>
-        <w:t>The Tantalizing Four Cubes</w:t>
+        <w:t>The</w:t>
+      </w:r>
+      <w:proofErr w:type="gramEnd"/>
+      <w:r>
+        <w:rPr>
+          <w:i/>
+        </w:rPr>
+        <w:t xml:space="preserve"> Tantalizing Four Cubes</w:t>
       </w:r>
     </w:p>
     <w:p>
@@ -21,7 +29,15 @@
         <w:jc w:val="center"/>
       </w:pPr>
       <w:r>
-        <w:t>Nicholas Brandt, Yi Yi (Lily) Zhang, Thoa Ta</w:t>
+        <w:t xml:space="preserve">Nicholas Brandt, Yi </w:t>
+      </w:r>
+      <w:proofErr w:type="spellStart"/>
+      <w:r>
+        <w:t>Yi</w:t>
+      </w:r>
+      <w:proofErr w:type="spellEnd"/>
+      <w:r>
+        <w:t xml:space="preserve"> (Lily) Zhang, Thoa Ta</w:t>
       </w:r>
     </w:p>
     <w:p>
@@ -198,13 +214,7 @@
         <w:t xml:space="preserve">Given the fact that there is a single solution for a configuration of cubes, the probability of generating a solution in a completely random way would be 1 in 41,472, or roughly a 0.002% chance. This is more than three times less likely than the chance you will be struck by lightning in your lifetime, which is quoted as about a 1 in 13,000 chance (as per the National Oceanic and Atmospheric Administration: </w:t>
       </w:r>
       <w:r>
-        <w:t>http://www.lightningsafety.noaa.gov/odds.s</w:t>
-      </w:r>
-      <w:r>
-        <w:t>h</w:t>
-      </w:r>
-      <w:r>
-        <w:t>tml</w:t>
+        <w:t>http://www.lightningsafety.noaa.gov/odds.shtml</w:t>
       </w:r>
       <w:r>
         <w:t>).</w:t>
@@ -227,8 +237,6 @@
       <w:r>
         <w:t>Instant Insanity puzzle and solution description**</w:t>
       </w:r>
-      <w:bookmarkStart w:id="0" w:name="_GoBack"/>
-      <w:bookmarkEnd w:id="0"/>
       <w:r>
         <w:br/>
       </w:r>
@@ -387,7 +395,12 @@
         </w:numPr>
       </w:pPr>
       <w:r>
-        <w:t>A case that works &amp; why, how to solve it</w:t>
+        <w:t xml:space="preserve">A case that works &amp; </w:t>
+      </w:r>
+      <w:bookmarkStart w:id="0" w:name="_GoBack"/>
+      <w:bookmarkEnd w:id="0"/>
+      <w:r>
+        <w:t>why, how to solve it</w:t>
       </w:r>
     </w:p>
     <w:p>
@@ -407,22 +420,103 @@
       <w:r>
         <w:t xml:space="preserve">: </w:t>
       </w:r>
-      <w:r>
-        <w:br/>
-        <w:t>-</w:t>
-      </w:r>
-      <w:r>
-        <w:tab/>
+    </w:p>
+    <w:p>
+      <w:pPr>
+        <w:pStyle w:val="ListParagraph"/>
+        <w:numPr>
+          <w:ilvl w:val="0"/>
+          <w:numId w:val="5"/>
+        </w:numPr>
+      </w:pPr>
+      <w:r>
+        <w:t xml:space="preserve">Classic applications: </w:t>
       </w:r>
       <w:r>
         <w:t>t</w:t>
       </w:r>
       <w:r>
-        <w:t>ravelling sales man, quantum com</w:t>
-      </w:r>
-      <w:r>
-        <w:t>puting</w:t>
-      </w:r>
+        <w:t xml:space="preserve">ravelling sales man, </w:t>
+      </w:r>
+      <w:r>
+        <w:t>the four color theorem</w:t>
+      </w:r>
+    </w:p>
+    <w:p>
+      <w:pPr>
+        <w:pStyle w:val="ListParagraph"/>
+        <w:numPr>
+          <w:ilvl w:val="0"/>
+          <w:numId w:val="5"/>
+        </w:numPr>
+      </w:pPr>
+      <w:r>
+        <w:t>Practical applications: genomics, communication networks (e.g. circuit design</w:t>
+      </w:r>
+      <w:r>
+        <w:t>, webpage links</w:t>
+      </w:r>
+      <w:r>
+        <w:t>), scheduling (e.g. traffic planning, flights, etc.), other areas of pure mathematics</w:t>
+      </w:r>
+      <w:r>
+        <w:t>,</w:t>
+      </w:r>
+      <w:r>
+        <w:t xml:space="preserve"> </w:t>
+      </w:r>
+      <w:r>
+        <w:t xml:space="preserve"> quantum computing</w:t>
+      </w:r>
+      <w:r>
+        <w:t>, crowd control, disease spread</w:t>
+      </w:r>
+    </w:p>
+    <w:p>
+      <w:pPr>
+        <w:pStyle w:val="ListParagraph"/>
+        <w:numPr>
+          <w:ilvl w:val="0"/>
+          <w:numId w:val="5"/>
+        </w:numPr>
+      </w:pPr>
+      <w:r>
+        <w:t>** Google’s solution to web search good pages have many links (edges), while less good pages are quite “lonely” in the Internet graph.</w:t>
+      </w:r>
+    </w:p>
+    <w:p>
+      <w:pPr>
+        <w:ind w:left="1440"/>
+      </w:pPr>
+      <w:r>
+        <w:t>(References:</w:t>
+      </w:r>
+    </w:p>
+    <w:p>
+      <w:pPr>
+        <w:pStyle w:val="ListParagraph"/>
+        <w:numPr>
+          <w:ilvl w:val="1"/>
+          <w:numId w:val="1"/>
+        </w:numPr>
+      </w:pPr>
+      <w:hyperlink r:id="rId8" w:history="1">
+        <w:r>
+          <w:rPr>
+            <w:rStyle w:val="Hyperlink"/>
+          </w:rPr>
+          <w:t>http://world.mathigon.org/Graph_Theory</w:t>
+        </w:r>
+      </w:hyperlink>
+    </w:p>
+    <w:p>
+      <w:pPr>
+        <w:pStyle w:val="ListParagraph"/>
+        <w:numPr>
+          <w:ilvl w:val="1"/>
+          <w:numId w:val="1"/>
+        </w:numPr>
+      </w:pPr>
     </w:p>
     <w:p>
       <w:pPr>
@@ -462,8 +556,8 @@
 </file>
 
 <file path=word/numbering.xml><?xml version="1.0" encoding="utf-8"?>
-<w:numbering xmlns:wpc="http://schemas.microsoft.com/office/word/2010/wordprocessingCanvas" xmlns:mo="http://schemas.microsoft.com/office/mac/office/2008/main" xmlns:mc="http://schemas.openxmlformats.org/markup-compatibility/2006" xmlns:mv="urn:schemas-microsoft-com:mac:vml" xmlns:o="urn:schemas-microsoft-com:office:office" xmlns:r="http://schemas.openxmlformats.org/officeDocument/2006/relationships" xmlns:m="http://schemas.openxmlformats.org/officeDocument/2006/math" xmlns:v="urn:schemas-microsoft-com:vml" xmlns:wp14="http://schemas.microsoft.com/office/word/2010/wordprocessingDrawing" xmlns:wp="http://schemas.openxmlformats.org/drawingml/2006/wordprocessingDrawing" xmlns:w10="urn:schemas-microsoft-com:office:word" xmlns:w="http://schemas.openxmlformats.org/wordprocessingml/2006/main" xmlns:w14="http://schemas.microsoft.com/office/word/2010/wordml" xmlns:wpg="http://schemas.microsoft.com/office/word/2010/wordprocessingGroup" xmlns:wpi="http://schemas.microsoft.com/office/word/2010/wordprocessingInk" xmlns:wne="http://schemas.microsoft.com/office/word/2006/wordml" xmlns:wps="http://schemas.microsoft.com/office/word/2010/wordprocessingShape" mc:Ignorable="w14 wp14">
-  <w:abstractNum w:abstractNumId="0">
+<w:numbering xmlns:wpc="http://schemas.microsoft.com/office/word/2010/wordprocessingCanvas" xmlns:mc="http://schemas.openxmlformats.org/markup-compatibility/2006" xmlns:o="urn:schemas-microsoft-com:office:office" xmlns:r="http://schemas.openxmlformats.org/officeDocument/2006/relationships" xmlns:m="http://schemas.openxmlformats.org/officeDocument/2006/math" xmlns:v="urn:schemas-microsoft-com:vml" xmlns:wp14="http://schemas.microsoft.com/office/word/2010/wordprocessingDrawing" xmlns:wp="http://schemas.openxmlformats.org/drawingml/2006/wordprocessingDrawing" xmlns:w10="urn:schemas-microsoft-com:office:word" xmlns:w="http://schemas.openxmlformats.org/wordprocessingml/2006/main" xmlns:w14="http://schemas.microsoft.com/office/word/2010/wordml" xmlns:w15="http://schemas.microsoft.com/office/word/2012/wordml" xmlns:wpg="http://schemas.microsoft.com/office/word/2010/wordprocessingGroup" xmlns:wpi="http://schemas.microsoft.com/office/word/2010/wordprocessingInk" xmlns:wne="http://schemas.microsoft.com/office/word/2006/wordml" xmlns:wps="http://schemas.microsoft.com/office/word/2010/wordprocessingShape" mc:Ignorable="w14 w15 wp14">
+  <w:abstractNum w:abstractNumId="0" w15:restartNumberingAfterBreak="0">
     <w:nsid w:val="15E64AB4"/>
     <w:multiLevelType w:val="hybridMultilevel"/>
     <w:tmpl w:val="D17C4058"/>
@@ -576,7 +670,120 @@
       </w:rPr>
     </w:lvl>
   </w:abstractNum>
-  <w:abstractNum w:abstractNumId="1">
+  <w:abstractNum w:abstractNumId="1" w15:restartNumberingAfterBreak="0">
+    <w:nsid w:val="1D9A642C"/>
+    <w:multiLevelType w:val="hybridMultilevel"/>
+    <w:tmpl w:val="49826DE6"/>
+    <w:lvl w:ilvl="0" w:tplc="B7666610">
+      <w:start w:val="4"/>
+      <w:numFmt w:val="bullet"/>
+      <w:lvlText w:val="-"/>
+      <w:lvlJc w:val="left"/>
+      <w:pPr>
+        <w:ind w:left="1800" w:hanging="360"/>
+      </w:pPr>
+      <w:rPr>
+        <w:rFonts w:ascii="Calibri" w:eastAsiaTheme="minorHAnsi" w:hAnsi="Calibri" w:cstheme="minorBidi" w:hint="default"/>
+      </w:rPr>
+    </w:lvl>
+    <w:lvl w:ilvl="1" w:tplc="04090003" w:tentative="1">
+      <w:start w:val="1"/>
+      <w:numFmt w:val="bullet"/>
+      <w:lvlText w:val="o"/>
+      <w:lvlJc w:val="left"/>
+      <w:pPr>
+        <w:ind w:left="2520" w:hanging="360"/>
+      </w:pPr>
+      <w:rPr>
+        <w:rFonts w:ascii="Courier New" w:hAnsi="Courier New" w:cs="Courier New" w:hint="default"/>
+      </w:rPr>
+    </w:lvl>
+    <w:lvl w:ilvl="2" w:tplc="04090005" w:tentative="1">
+      <w:start w:val="1"/>
+      <w:numFmt w:val="bullet"/>
+      <w:lvlText w:val=""/>
+      <w:lvlJc w:val="left"/>
+      <w:pPr>
+        <w:ind w:left="3240" w:hanging="360"/>
+      </w:pPr>
+      <w:rPr>
+        <w:rFonts w:ascii="Wingdings" w:hAnsi="Wingdings" w:hint="default"/>
+      </w:rPr>
+    </w:lvl>
+    <w:lvl w:ilvl="3" w:tplc="04090001" w:tentative="1">
+      <w:start w:val="1"/>
+      <w:numFmt w:val="bullet"/>
+      <w:lvlText w:val=""/>
+      <w:lvlJc w:val="left"/>
+      <w:pPr>
+        <w:ind w:left="3960" w:hanging="360"/>
+      </w:pPr>
+      <w:rPr>
+        <w:rFonts w:ascii="Symbol" w:hAnsi="Symbol" w:hint="default"/>
+      </w:rPr>
+    </w:lvl>
+    <w:lvl w:ilvl="4" w:tplc="04090003" w:tentative="1">
+      <w:start w:val="1"/>
+      <w:numFmt w:val="bullet"/>
+      <w:lvlText w:val="o"/>
+      <w:lvlJc w:val="left"/>
+      <w:pPr>
+        <w:ind w:left="4680" w:hanging="360"/>
+      </w:pPr>
+      <w:rPr>
+        <w:rFonts w:ascii="Courier New" w:hAnsi="Courier New" w:cs="Courier New" w:hint="default"/>
+      </w:rPr>
+    </w:lvl>
+    <w:lvl w:ilvl="5" w:tplc="04090005" w:tentative="1">
+      <w:start w:val="1"/>
+      <w:numFmt w:val="bullet"/>
+      <w:lvlText w:val=""/>
+      <w:lvlJc w:val="left"/>
+      <w:pPr>
+        <w:ind w:left="5400" w:hanging="360"/>
+      </w:pPr>
+      <w:rPr>
+        <w:rFonts w:ascii="Wingdings" w:hAnsi="Wingdings" w:hint="default"/>
+      </w:rPr>
+    </w:lvl>
+    <w:lvl w:ilvl="6" w:tplc="04090001" w:tentative="1">
+      <w:start w:val="1"/>
+      <w:numFmt w:val="bullet"/>
+      <w:lvlText w:val=""/>
+      <w:lvlJc w:val="left"/>
+      <w:pPr>
+        <w:ind w:left="6120" w:hanging="360"/>
+      </w:pPr>
+      <w:rPr>
+        <w:rFonts w:ascii="Symbol" w:hAnsi="Symbol" w:hint="default"/>
+      </w:rPr>
+    </w:lvl>
+    <w:lvl w:ilvl="7" w:tplc="04090003" w:tentative="1">
+      <w:start w:val="1"/>
+      <w:numFmt w:val="bullet"/>
+      <w:lvlText w:val="o"/>
+      <w:lvlJc w:val="left"/>
+      <w:pPr>
+        <w:ind w:left="6840" w:hanging="360"/>
+      </w:pPr>
+      <w:rPr>
+        <w:rFonts w:ascii="Courier New" w:hAnsi="Courier New" w:cs="Courier New" w:hint="default"/>
+      </w:rPr>
+    </w:lvl>
+    <w:lvl w:ilvl="8" w:tplc="04090005" w:tentative="1">
+      <w:start w:val="1"/>
+      <w:numFmt w:val="bullet"/>
+      <w:lvlText w:val=""/>
+      <w:lvlJc w:val="left"/>
+      <w:pPr>
+        <w:ind w:left="7560" w:hanging="360"/>
+      </w:pPr>
+      <w:rPr>
+        <w:rFonts w:ascii="Wingdings" w:hAnsi="Wingdings" w:hint="default"/>
+      </w:rPr>
+    </w:lvl>
+  </w:abstractNum>
+  <w:abstractNum w:abstractNumId="2" w15:restartNumberingAfterBreak="0">
     <w:nsid w:val="61AF3CD5"/>
     <w:multiLevelType w:val="hybridMultilevel"/>
     <w:tmpl w:val="821CD6F0"/>
@@ -662,10 +869,10 @@
       </w:pPr>
     </w:lvl>
   </w:abstractNum>
-  <w:abstractNum w:abstractNumId="2">
+  <w:abstractNum w:abstractNumId="3" w15:restartNumberingAfterBreak="0">
     <w:nsid w:val="6AA92F7A"/>
     <w:multiLevelType w:val="hybridMultilevel"/>
-    <w:tmpl w:val="3962AEB8"/>
+    <w:tmpl w:val="4CBAE782"/>
     <w:lvl w:ilvl="0" w:tplc="BA26D9CA">
       <w:start w:val="1"/>
       <w:numFmt w:val="upperRoman"/>
@@ -675,9 +882,9 @@
         <w:ind w:left="1440" w:hanging="720"/>
       </w:pPr>
     </w:lvl>
-    <w:lvl w:ilvl="1" w:tplc="04090019">
-      <w:start w:val="1"/>
-      <w:numFmt w:val="lowerLetter"/>
+    <w:lvl w:ilvl="1" w:tplc="0409000F">
+      <w:start w:val="1"/>
+      <w:numFmt w:val="decimal"/>
       <w:lvlText w:val="%2."/>
       <w:lvlJc w:val="left"/>
       <w:pPr>
@@ -749,37 +956,10 @@
     </w:lvl>
   </w:abstractNum>
   <w:num w:numId="1">
-    <w:abstractNumId w:val="2"/>
-    <w:lvlOverride w:ilvl="0">
-      <w:startOverride w:val="1"/>
-    </w:lvlOverride>
-    <w:lvlOverride w:ilvl="1">
-      <w:startOverride w:val="1"/>
-    </w:lvlOverride>
-    <w:lvlOverride w:ilvl="2">
-      <w:startOverride w:val="1"/>
-    </w:lvlOverride>
-    <w:lvlOverride w:ilvl="3">
-      <w:startOverride w:val="1"/>
-    </w:lvlOverride>
-    <w:lvlOverride w:ilvl="4">
-      <w:startOverride w:val="1"/>
-    </w:lvlOverride>
-    <w:lvlOverride w:ilvl="5">
-      <w:startOverride w:val="1"/>
-    </w:lvlOverride>
-    <w:lvlOverride w:ilvl="6">
-      <w:startOverride w:val="1"/>
-    </w:lvlOverride>
-    <w:lvlOverride w:ilvl="7">
-      <w:startOverride w:val="1"/>
-    </w:lvlOverride>
-    <w:lvlOverride w:ilvl="8">
-      <w:startOverride w:val="1"/>
-    </w:lvlOverride>
+    <w:abstractNumId w:val="3"/>
   </w:num>
   <w:num w:numId="2">
-    <w:abstractNumId w:val="1"/>
+    <w:abstractNumId w:val="2"/>
     <w:lvlOverride w:ilvl="0">
       <w:startOverride w:val="1"/>
     </w:lvlOverride>
@@ -811,11 +991,17 @@
   <w:num w:numId="3">
     <w:abstractNumId w:val="0"/>
   </w:num>
+  <w:num w:numId="4">
+    <w:abstractNumId w:val="2"/>
+  </w:num>
+  <w:num w:numId="5">
+    <w:abstractNumId w:val="1"/>
+  </w:num>
 </w:numbering>
 </file>
 
 <file path=word/styles.xml><?xml version="1.0" encoding="utf-8"?>
-<w:styles xmlns:mc="http://schemas.openxmlformats.org/markup-compatibility/2006" xmlns:r="http://schemas.openxmlformats.org/officeDocument/2006/relationships" xmlns:w="http://schemas.openxmlformats.org/wordprocessingml/2006/main" xmlns:w14="http://schemas.microsoft.com/office/word/2010/wordml" mc:Ignorable="w14">
+<w:styles xmlns:mc="http://schemas.openxmlformats.org/markup-compatibility/2006" xmlns:r="http://schemas.openxmlformats.org/officeDocument/2006/relationships" xmlns:w="http://schemas.openxmlformats.org/wordprocessingml/2006/main" xmlns:w14="http://schemas.microsoft.com/office/word/2010/wordml" xmlns:w15="http://schemas.microsoft.com/office/word/2012/wordml" mc:Ignorable="w14 w15">
   <w:docDefaults>
     <w:rPrDefault>
       <w:rPr>
@@ -831,153 +1017,369 @@
       </w:pPr>
     </w:pPrDefault>
   </w:docDefaults>
-  <w:latentStyles w:defLockedState="0" w:defUIPriority="99" w:defSemiHidden="1" w:defUnhideWhenUsed="1" w:defQFormat="0" w:count="276">
-    <w:lsdException w:name="Normal" w:semiHidden="0" w:uiPriority="0" w:unhideWhenUsed="0" w:qFormat="1"/>
-    <w:lsdException w:name="heading 1" w:semiHidden="0" w:uiPriority="9" w:unhideWhenUsed="0" w:qFormat="1"/>
-    <w:lsdException w:name="heading 2" w:uiPriority="9" w:qFormat="1"/>
-    <w:lsdException w:name="heading 3" w:uiPriority="9" w:qFormat="1"/>
-    <w:lsdException w:name="heading 4" w:uiPriority="9" w:qFormat="1"/>
-    <w:lsdException w:name="heading 5" w:uiPriority="9" w:qFormat="1"/>
-    <w:lsdException w:name="heading 6" w:uiPriority="9" w:qFormat="1"/>
-    <w:lsdException w:name="heading 7" w:uiPriority="9" w:qFormat="1"/>
-    <w:lsdException w:name="heading 8" w:uiPriority="9" w:qFormat="1"/>
-    <w:lsdException w:name="heading 9" w:uiPriority="9" w:qFormat="1"/>
-    <w:lsdException w:name="toc 1" w:uiPriority="39"/>
-    <w:lsdException w:name="toc 2" w:uiPriority="39"/>
-    <w:lsdException w:name="toc 3" w:uiPriority="39"/>
-    <w:lsdException w:name="toc 4" w:uiPriority="39"/>
-    <w:lsdException w:name="toc 5" w:uiPriority="39"/>
-    <w:lsdException w:name="toc 6" w:uiPriority="39"/>
-    <w:lsdException w:name="toc 7" w:uiPriority="39"/>
-    <w:lsdException w:name="toc 8" w:uiPriority="39"/>
-    <w:lsdException w:name="toc 9" w:uiPriority="39"/>
-    <w:lsdException w:name="caption" w:uiPriority="35" w:qFormat="1"/>
-    <w:lsdException w:name="Title" w:semiHidden="0" w:uiPriority="10" w:unhideWhenUsed="0" w:qFormat="1"/>
-    <w:lsdException w:name="Default Paragraph Font" w:uiPriority="1"/>
-    <w:lsdException w:name="Subtitle" w:semiHidden="0" w:uiPriority="11" w:unhideWhenUsed="0" w:qFormat="1"/>
-    <w:lsdException w:name="Strong" w:semiHidden="0" w:uiPriority="22" w:unhideWhenUsed="0" w:qFormat="1"/>
-    <w:lsdException w:name="Emphasis" w:semiHidden="0" w:uiPriority="20" w:unhideWhenUsed="0" w:qFormat="1"/>
-    <w:lsdException w:name="Table Grid" w:semiHidden="0" w:uiPriority="39" w:unhideWhenUsed="0"/>
-    <w:lsdException w:name="Note Level 1" w:semiHidden="0" w:unhideWhenUsed="0"/>
-    <w:lsdException w:name="Note Level 2" w:semiHidden="0" w:unhideWhenUsed="0"/>
-    <w:lsdException w:name="Note Level 3" w:semiHidden="0" w:unhideWhenUsed="0"/>
-    <w:lsdException w:name="Note Level 4" w:semiHidden="0" w:unhideWhenUsed="0"/>
-    <w:lsdException w:name="Note Level 5" w:semiHidden="0" w:unhideWhenUsed="0"/>
-    <w:lsdException w:name="Note Level 6" w:semiHidden="0" w:unhideWhenUsed="0"/>
-    <w:lsdException w:name="Note Level 7" w:semiHidden="0" w:unhideWhenUsed="0"/>
-    <w:lsdException w:name="Note Level 8" w:semiHidden="0" w:unhideWhenUsed="0"/>
-    <w:lsdException w:name="Note Level 9" w:semiHidden="0" w:unhideWhenUsed="0"/>
-    <w:lsdException w:name="Placeholder Text" w:unhideWhenUsed="0"/>
-    <w:lsdException w:name="No Spacing" w:semiHidden="0" w:uiPriority="1" w:unhideWhenUsed="0" w:qFormat="1"/>
-    <w:lsdException w:name="Light Shading" w:semiHidden="0" w:uiPriority="60" w:unhideWhenUsed="0"/>
-    <w:lsdException w:name="Light List" w:semiHidden="0" w:uiPriority="61" w:unhideWhenUsed="0"/>
-    <w:lsdException w:name="Light Grid" w:semiHidden="0" w:uiPriority="62" w:unhideWhenUsed="0"/>
-    <w:lsdException w:name="Medium Shading 1" w:semiHidden="0" w:uiPriority="63" w:unhideWhenUsed="0"/>
-    <w:lsdException w:name="Medium Shading 2" w:semiHidden="0" w:uiPriority="64" w:unhideWhenUsed="0"/>
-    <w:lsdException w:name="Medium List 1" w:semiHidden="0" w:uiPriority="65" w:unhideWhenUsed="0"/>
-    <w:lsdException w:name="Medium List 2" w:semiHidden="0" w:uiPriority="66" w:unhideWhenUsed="0"/>
-    <w:lsdException w:name="Medium Grid 1" w:semiHidden="0" w:uiPriority="67" w:unhideWhenUsed="0"/>
-    <w:lsdException w:name="Medium Grid 2" w:semiHidden="0" w:uiPriority="68" w:unhideWhenUsed="0"/>
-    <w:lsdException w:name="Medium Grid 3" w:semiHidden="0" w:uiPriority="69" w:unhideWhenUsed="0"/>
-    <w:lsdException w:name="Dark List" w:semiHidden="0" w:uiPriority="70" w:unhideWhenUsed="0"/>
-    <w:lsdException w:name="Colorful Shading" w:semiHidden="0" w:uiPriority="71" w:unhideWhenUsed="0"/>
-    <w:lsdException w:name="Colorful List" w:semiHidden="0" w:uiPriority="72" w:unhideWhenUsed="0"/>
-    <w:lsdException w:name="Colorful Grid" w:semiHidden="0" w:uiPriority="73" w:unhideWhenUsed="0"/>
-    <w:lsdException w:name="Light Shading Accent 1" w:semiHidden="0" w:uiPriority="60" w:unhideWhenUsed="0"/>
-    <w:lsdException w:name="Light List Accent 1" w:semiHidden="0" w:uiPriority="61" w:unhideWhenUsed="0"/>
-    <w:lsdException w:name="Light Grid Accent 1" w:semiHidden="0" w:uiPriority="62" w:unhideWhenUsed="0"/>
-    <w:lsdException w:name="Medium Shading 1 Accent 1" w:semiHidden="0" w:uiPriority="63" w:unhideWhenUsed="0"/>
-    <w:lsdException w:name="Medium Shading 2 Accent 1" w:semiHidden="0" w:uiPriority="64" w:unhideWhenUsed="0"/>
-    <w:lsdException w:name="Medium List 1 Accent 1" w:semiHidden="0" w:uiPriority="65" w:unhideWhenUsed="0"/>
-    <w:lsdException w:name="Revision" w:unhideWhenUsed="0"/>
-    <w:lsdException w:name="List Paragraph" w:semiHidden="0" w:uiPriority="34" w:unhideWhenUsed="0" w:qFormat="1"/>
-    <w:lsdException w:name="Quote" w:semiHidden="0" w:uiPriority="29" w:unhideWhenUsed="0" w:qFormat="1"/>
-    <w:lsdException w:name="Intense Quote" w:semiHidden="0" w:uiPriority="30" w:unhideWhenUsed="0" w:qFormat="1"/>
-    <w:lsdException w:name="Medium List 2 Accent 1" w:semiHidden="0" w:uiPriority="66" w:unhideWhenUsed="0"/>
-    <w:lsdException w:name="Medium Grid 1 Accent 1" w:semiHidden="0" w:uiPriority="67" w:unhideWhenUsed="0"/>
-    <w:lsdException w:name="Medium Grid 2 Accent 1" w:semiHidden="0" w:uiPriority="68" w:unhideWhenUsed="0"/>
-    <w:lsdException w:name="Medium Grid 3 Accent 1" w:semiHidden="0" w:uiPriority="69" w:unhideWhenUsed="0"/>
-    <w:lsdException w:name="Dark List Accent 1" w:semiHidden="0" w:uiPriority="70" w:unhideWhenUsed="0"/>
-    <w:lsdException w:name="Colorful Shading Accent 1" w:semiHidden="0" w:uiPriority="71" w:unhideWhenUsed="0"/>
-    <w:lsdException w:name="Colorful List Accent 1" w:semiHidden="0" w:uiPriority="72" w:unhideWhenUsed="0"/>
-    <w:lsdException w:name="Colorful Grid Accent 1" w:semiHidden="0" w:uiPriority="73" w:unhideWhenUsed="0"/>
-    <w:lsdException w:name="Light Shading Accent 2" w:semiHidden="0" w:uiPriority="60" w:unhideWhenUsed="0"/>
-    <w:lsdException w:name="Light List Accent 2" w:semiHidden="0" w:uiPriority="61" w:unhideWhenUsed="0"/>
-    <w:lsdException w:name="Light Grid Accent 2" w:semiHidden="0" w:uiPriority="62" w:unhideWhenUsed="0"/>
-    <w:lsdException w:name="Medium Shading 1 Accent 2" w:semiHidden="0" w:uiPriority="63" w:unhideWhenUsed="0"/>
-    <w:lsdException w:name="Medium Shading 2 Accent 2" w:semiHidden="0" w:uiPriority="64" w:unhideWhenUsed="0"/>
-    <w:lsdException w:name="Medium List 1 Accent 2" w:semiHidden="0" w:uiPriority="65" w:unhideWhenUsed="0"/>
-    <w:lsdException w:name="Medium List 2 Accent 2" w:semiHidden="0" w:uiPriority="66" w:unhideWhenUsed="0"/>
-    <w:lsdException w:name="Medium Grid 1 Accent 2" w:semiHidden="0" w:uiPriority="67" w:unhideWhenUsed="0"/>
-    <w:lsdException w:name="Medium Grid 2 Accent 2" w:semiHidden="0" w:uiPriority="68" w:unhideWhenUsed="0"/>
-    <w:lsdException w:name="Medium Grid 3 Accent 2" w:semiHidden="0" w:uiPriority="69" w:unhideWhenUsed="0"/>
-    <w:lsdException w:name="Dark List Accent 2" w:semiHidden="0" w:uiPriority="70" w:unhideWhenUsed="0"/>
-    <w:lsdException w:name="Colorful Shading Accent 2" w:semiHidden="0" w:uiPriority="71" w:unhideWhenUsed="0"/>
-    <w:lsdException w:name="Colorful List Accent 2" w:semiHidden="0" w:uiPriority="72" w:unhideWhenUsed="0"/>
-    <w:lsdException w:name="Colorful Grid Accent 2" w:semiHidden="0" w:uiPriority="73" w:unhideWhenUsed="0"/>
-    <w:lsdException w:name="Light Shading Accent 3" w:semiHidden="0" w:uiPriority="60" w:unhideWhenUsed="0"/>
-    <w:lsdException w:name="Light List Accent 3" w:semiHidden="0" w:uiPriority="61" w:unhideWhenUsed="0"/>
-    <w:lsdException w:name="Light Grid Accent 3" w:semiHidden="0" w:uiPriority="62" w:unhideWhenUsed="0"/>
-    <w:lsdException w:name="Medium Shading 1 Accent 3" w:semiHidden="0" w:uiPriority="63" w:unhideWhenUsed="0"/>
-    <w:lsdException w:name="Medium Shading 2 Accent 3" w:semiHidden="0" w:uiPriority="64" w:unhideWhenUsed="0"/>
-    <w:lsdException w:name="Medium List 1 Accent 3" w:semiHidden="0" w:uiPriority="65" w:unhideWhenUsed="0"/>
-    <w:lsdException w:name="Medium List 2 Accent 3" w:semiHidden="0" w:uiPriority="66" w:unhideWhenUsed="0"/>
-    <w:lsdException w:name="Medium Grid 1 Accent 3" w:semiHidden="0" w:uiPriority="67" w:unhideWhenUsed="0"/>
-    <w:lsdException w:name="Medium Grid 2 Accent 3" w:semiHidden="0" w:uiPriority="68" w:unhideWhenUsed="0"/>
-    <w:lsdException w:name="Medium Grid 3 Accent 3" w:semiHidden="0" w:uiPriority="69" w:unhideWhenUsed="0"/>
-    <w:lsdException w:name="Dark List Accent 3" w:semiHidden="0" w:uiPriority="70" w:unhideWhenUsed="0"/>
-    <w:lsdException w:name="Colorful Shading Accent 3" w:semiHidden="0" w:uiPriority="71" w:unhideWhenUsed="0"/>
-    <w:lsdException w:name="Colorful List Accent 3" w:semiHidden="0" w:uiPriority="72" w:unhideWhenUsed="0"/>
-    <w:lsdException w:name="Colorful Grid Accent 3" w:semiHidden="0" w:uiPriority="73" w:unhideWhenUsed="0"/>
-    <w:lsdException w:name="Light Shading Accent 4" w:semiHidden="0" w:uiPriority="60" w:unhideWhenUsed="0"/>
-    <w:lsdException w:name="Light List Accent 4" w:semiHidden="0" w:uiPriority="61" w:unhideWhenUsed="0"/>
-    <w:lsdException w:name="Light Grid Accent 4" w:semiHidden="0" w:uiPriority="62" w:unhideWhenUsed="0"/>
-    <w:lsdException w:name="Medium Shading 1 Accent 4" w:semiHidden="0" w:uiPriority="63" w:unhideWhenUsed="0"/>
-    <w:lsdException w:name="Medium Shading 2 Accent 4" w:semiHidden="0" w:uiPriority="64" w:unhideWhenUsed="0"/>
-    <w:lsdException w:name="Medium List 1 Accent 4" w:semiHidden="0" w:uiPriority="65" w:unhideWhenUsed="0"/>
-    <w:lsdException w:name="Medium List 2 Accent 4" w:semiHidden="0" w:uiPriority="66" w:unhideWhenUsed="0"/>
-    <w:lsdException w:name="Medium Grid 1 Accent 4" w:semiHidden="0" w:uiPriority="67" w:unhideWhenUsed="0"/>
-    <w:lsdException w:name="Medium Grid 2 Accent 4" w:semiHidden="0" w:uiPriority="68" w:unhideWhenUsed="0"/>
-    <w:lsdException w:name="Medium Grid 3 Accent 4" w:semiHidden="0" w:uiPriority="69" w:unhideWhenUsed="0"/>
-    <w:lsdException w:name="Dark List Accent 4" w:semiHidden="0" w:uiPriority="70" w:unhideWhenUsed="0"/>
-    <w:lsdException w:name="Colorful Shading Accent 4" w:semiHidden="0" w:uiPriority="71" w:unhideWhenUsed="0"/>
-    <w:lsdException w:name="Colorful List Accent 4" w:semiHidden="0" w:uiPriority="72" w:unhideWhenUsed="0"/>
-    <w:lsdException w:name="Colorful Grid Accent 4" w:semiHidden="0" w:uiPriority="73" w:unhideWhenUsed="0"/>
-    <w:lsdException w:name="Light Shading Accent 5" w:semiHidden="0" w:uiPriority="60" w:unhideWhenUsed="0"/>
-    <w:lsdException w:name="Light List Accent 5" w:semiHidden="0" w:uiPriority="61" w:unhideWhenUsed="0"/>
-    <w:lsdException w:name="Light Grid Accent 5" w:semiHidden="0" w:uiPriority="62" w:unhideWhenUsed="0"/>
-    <w:lsdException w:name="Medium Shading 1 Accent 5" w:semiHidden="0" w:uiPriority="63" w:unhideWhenUsed="0"/>
-    <w:lsdException w:name="Medium Shading 2 Accent 5" w:semiHidden="0" w:uiPriority="64" w:unhideWhenUsed="0"/>
-    <w:lsdException w:name="Medium List 1 Accent 5" w:semiHidden="0" w:uiPriority="65" w:unhideWhenUsed="0"/>
-    <w:lsdException w:name="Medium List 2 Accent 5" w:semiHidden="0" w:uiPriority="66" w:unhideWhenUsed="0"/>
-    <w:lsdException w:name="Medium Grid 1 Accent 5" w:semiHidden="0" w:uiPriority="67" w:unhideWhenUsed="0"/>
-    <w:lsdException w:name="Medium Grid 2 Accent 5" w:semiHidden="0" w:uiPriority="68" w:unhideWhenUsed="0"/>
-    <w:lsdException w:name="Medium Grid 3 Accent 5" w:semiHidden="0" w:uiPriority="69" w:unhideWhenUsed="0"/>
-    <w:lsdException w:name="Dark List Accent 5" w:semiHidden="0" w:uiPriority="70" w:unhideWhenUsed="0"/>
-    <w:lsdException w:name="Colorful Shading Accent 5" w:semiHidden="0" w:uiPriority="71" w:unhideWhenUsed="0"/>
-    <w:lsdException w:name="Colorful List Accent 5" w:semiHidden="0" w:uiPriority="72" w:unhideWhenUsed="0"/>
-    <w:lsdException w:name="Colorful Grid Accent 5" w:semiHidden="0" w:uiPriority="73" w:unhideWhenUsed="0"/>
-    <w:lsdException w:name="Light Shading Accent 6" w:semiHidden="0" w:uiPriority="60" w:unhideWhenUsed="0"/>
-    <w:lsdException w:name="Light List Accent 6" w:semiHidden="0" w:uiPriority="61" w:unhideWhenUsed="0"/>
-    <w:lsdException w:name="Light Grid Accent 6" w:semiHidden="0" w:uiPriority="62" w:unhideWhenUsed="0"/>
-    <w:lsdException w:name="Medium Shading 1 Accent 6" w:semiHidden="0" w:uiPriority="63" w:unhideWhenUsed="0"/>
-    <w:lsdException w:name="Medium Shading 2 Accent 6" w:semiHidden="0" w:uiPriority="64" w:unhideWhenUsed="0"/>
-    <w:lsdException w:name="Medium List 1 Accent 6" w:semiHidden="0" w:uiPriority="65" w:unhideWhenUsed="0"/>
-    <w:lsdException w:name="Medium List 2 Accent 6" w:semiHidden="0" w:uiPriority="66" w:unhideWhenUsed="0"/>
-    <w:lsdException w:name="Medium Grid 1 Accent 6" w:semiHidden="0" w:uiPriority="67" w:unhideWhenUsed="0"/>
-    <w:lsdException w:name="Medium Grid 2 Accent 6" w:semiHidden="0" w:uiPriority="68" w:unhideWhenUsed="0"/>
-    <w:lsdException w:name="Medium Grid 3 Accent 6" w:semiHidden="0" w:uiPriority="69" w:unhideWhenUsed="0"/>
-    <w:lsdException w:name="Dark List Accent 6" w:semiHidden="0" w:uiPriority="70" w:unhideWhenUsed="0"/>
-    <w:lsdException w:name="Colorful Shading Accent 6" w:semiHidden="0" w:uiPriority="71" w:unhideWhenUsed="0"/>
-    <w:lsdException w:name="Colorful List Accent 6" w:semiHidden="0" w:uiPriority="72" w:unhideWhenUsed="0"/>
-    <w:lsdException w:name="Colorful Grid Accent 6" w:semiHidden="0" w:uiPriority="73" w:unhideWhenUsed="0"/>
-    <w:lsdException w:name="Subtle Emphasis" w:semiHidden="0" w:uiPriority="19" w:unhideWhenUsed="0" w:qFormat="1"/>
-    <w:lsdException w:name="Intense Emphasis" w:semiHidden="0" w:uiPriority="21" w:unhideWhenUsed="0" w:qFormat="1"/>
-    <w:lsdException w:name="Subtle Reference" w:semiHidden="0" w:uiPriority="31" w:unhideWhenUsed="0" w:qFormat="1"/>
-    <w:lsdException w:name="Intense Reference" w:semiHidden="0" w:uiPriority="32" w:unhideWhenUsed="0" w:qFormat="1"/>
-    <w:lsdException w:name="Book Title" w:semiHidden="0" w:uiPriority="33" w:unhideWhenUsed="0" w:qFormat="1"/>
-    <w:lsdException w:name="Bibliography" w:uiPriority="37"/>
-    <w:lsdException w:name="TOC Heading" w:uiPriority="39" w:qFormat="1"/>
+  <w:latentStyles w:defLockedState="0" w:defUIPriority="99" w:defSemiHidden="0" w:defUnhideWhenUsed="0" w:defQFormat="0" w:count="371">
+    <w:lsdException w:name="Normal" w:uiPriority="0" w:qFormat="1"/>
+    <w:lsdException w:name="heading 1" w:uiPriority="9" w:qFormat="1"/>
+    <w:lsdException w:name="heading 2" w:semiHidden="1" w:uiPriority="9" w:unhideWhenUsed="1" w:qFormat="1"/>
+    <w:lsdException w:name="heading 3" w:semiHidden="1" w:uiPriority="9" w:unhideWhenUsed="1" w:qFormat="1"/>
+    <w:lsdException w:name="heading 4" w:semiHidden="1" w:uiPriority="9" w:unhideWhenUsed="1" w:qFormat="1"/>
+    <w:lsdException w:name="heading 5" w:semiHidden="1" w:uiPriority="9" w:unhideWhenUsed="1" w:qFormat="1"/>
+    <w:lsdException w:name="heading 6" w:semiHidden="1" w:uiPriority="9" w:unhideWhenUsed="1" w:qFormat="1"/>
+    <w:lsdException w:name="heading 7" w:semiHidden="1" w:uiPriority="9" w:unhideWhenUsed="1" w:qFormat="1"/>
+    <w:lsdException w:name="heading 8" w:semiHidden="1" w:uiPriority="9" w:unhideWhenUsed="1" w:qFormat="1"/>
+    <w:lsdException w:name="heading 9" w:semiHidden="1" w:uiPriority="9" w:unhideWhenUsed="1" w:qFormat="1"/>
+    <w:lsdException w:name="index 1" w:semiHidden="1" w:unhideWhenUsed="1"/>
+    <w:lsdException w:name="index 2" w:semiHidden="1" w:unhideWhenUsed="1"/>
+    <w:lsdException w:name="index 3" w:semiHidden="1" w:unhideWhenUsed="1"/>
+    <w:lsdException w:name="index 4" w:semiHidden="1" w:unhideWhenUsed="1"/>
+    <w:lsdException w:name="index 5" w:semiHidden="1" w:unhideWhenUsed="1"/>
+    <w:lsdException w:name="index 6" w:semiHidden="1" w:unhideWhenUsed="1"/>
+    <w:lsdException w:name="index 7" w:semiHidden="1" w:unhideWhenUsed="1"/>
+    <w:lsdException w:name="index 8" w:semiHidden="1" w:unhideWhenUsed="1"/>
+    <w:lsdException w:name="index 9" w:semiHidden="1" w:unhideWhenUsed="1"/>
+    <w:lsdException w:name="toc 1" w:semiHidden="1" w:uiPriority="39" w:unhideWhenUsed="1"/>
+    <w:lsdException w:name="toc 2" w:semiHidden="1" w:uiPriority="39" w:unhideWhenUsed="1"/>
+    <w:lsdException w:name="toc 3" w:semiHidden="1" w:uiPriority="39" w:unhideWhenUsed="1"/>
+    <w:lsdException w:name="toc 4" w:semiHidden="1" w:uiPriority="39" w:unhideWhenUsed="1"/>
+    <w:lsdException w:name="toc 5" w:semiHidden="1" w:uiPriority="39" w:unhideWhenUsed="1"/>
+    <w:lsdException w:name="toc 6" w:semiHidden="1" w:uiPriority="39" w:unhideWhenUsed="1"/>
+    <w:lsdException w:name="toc 7" w:semiHidden="1" w:uiPriority="39" w:unhideWhenUsed="1"/>
+    <w:lsdException w:name="toc 8" w:semiHidden="1" w:uiPriority="39" w:unhideWhenUsed="1"/>
+    <w:lsdException w:name="toc 9" w:semiHidden="1" w:uiPriority="39" w:unhideWhenUsed="1"/>
+    <w:lsdException w:name="Normal Indent" w:semiHidden="1" w:unhideWhenUsed="1"/>
+    <w:lsdException w:name="footnote text" w:semiHidden="1" w:unhideWhenUsed="1"/>
+    <w:lsdException w:name="annotation text" w:semiHidden="1" w:unhideWhenUsed="1"/>
+    <w:lsdException w:name="header" w:semiHidden="1" w:unhideWhenUsed="1"/>
+    <w:lsdException w:name="footer" w:semiHidden="1" w:unhideWhenUsed="1"/>
+    <w:lsdException w:name="index heading" w:semiHidden="1" w:unhideWhenUsed="1"/>
+    <w:lsdException w:name="caption" w:semiHidden="1" w:uiPriority="35" w:unhideWhenUsed="1" w:qFormat="1"/>
+    <w:lsdException w:name="table of figures" w:semiHidden="1" w:unhideWhenUsed="1"/>
+    <w:lsdException w:name="envelope address" w:semiHidden="1" w:unhideWhenUsed="1"/>
+    <w:lsdException w:name="envelope return" w:semiHidden="1" w:unhideWhenUsed="1"/>
+    <w:lsdException w:name="footnote reference" w:semiHidden="1" w:unhideWhenUsed="1"/>
+    <w:lsdException w:name="annotation reference" w:semiHidden="1" w:unhideWhenUsed="1"/>
+    <w:lsdException w:name="line number" w:semiHidden="1" w:unhideWhenUsed="1"/>
+    <w:lsdException w:name="page number" w:semiHidden="1" w:unhideWhenUsed="1"/>
+    <w:lsdException w:name="endnote reference" w:semiHidden="1" w:unhideWhenUsed="1"/>
+    <w:lsdException w:name="endnote text" w:semiHidden="1" w:unhideWhenUsed="1"/>
+    <w:lsdException w:name="table of authorities" w:semiHidden="1" w:unhideWhenUsed="1"/>
+    <w:lsdException w:name="macro" w:semiHidden="1" w:unhideWhenUsed="1"/>
+    <w:lsdException w:name="toa heading" w:semiHidden="1" w:unhideWhenUsed="1"/>
+    <w:lsdException w:name="List" w:semiHidden="1" w:unhideWhenUsed="1"/>
+    <w:lsdException w:name="List Bullet" w:semiHidden="1" w:unhideWhenUsed="1"/>
+    <w:lsdException w:name="List Number" w:semiHidden="1" w:unhideWhenUsed="1"/>
+    <w:lsdException w:name="List 2" w:semiHidden="1" w:unhideWhenUsed="1"/>
+    <w:lsdException w:name="List 3" w:semiHidden="1" w:unhideWhenUsed="1"/>
+    <w:lsdException w:name="List 4" w:semiHidden="1" w:unhideWhenUsed="1"/>
+    <w:lsdException w:name="List 5" w:semiHidden="1" w:unhideWhenUsed="1"/>
+    <w:lsdException w:name="List Bullet 2" w:semiHidden="1" w:unhideWhenUsed="1"/>
+    <w:lsdException w:name="List Bullet 3" w:semiHidden="1" w:unhideWhenUsed="1"/>
+    <w:lsdException w:name="List Bullet 4" w:semiHidden="1" w:unhideWhenUsed="1"/>
+    <w:lsdException w:name="List Bullet 5" w:semiHidden="1" w:unhideWhenUsed="1"/>
+    <w:lsdException w:name="List Number 2" w:semiHidden="1" w:unhideWhenUsed="1"/>
+    <w:lsdException w:name="List Number 3" w:semiHidden="1" w:unhideWhenUsed="1"/>
+    <w:lsdException w:name="List Number 4" w:semiHidden="1" w:unhideWhenUsed="1"/>
+    <w:lsdException w:name="List Number 5" w:semiHidden="1" w:unhideWhenUsed="1"/>
+    <w:lsdException w:name="Title" w:uiPriority="10" w:qFormat="1"/>
+    <w:lsdException w:name="Closing" w:semiHidden="1" w:unhideWhenUsed="1"/>
+    <w:lsdException w:name="Signature" w:semiHidden="1" w:unhideWhenUsed="1"/>
+    <w:lsdException w:name="Default Paragraph Font" w:semiHidden="1" w:uiPriority="1" w:unhideWhenUsed="1"/>
+    <w:lsdException w:name="Body Text" w:semiHidden="1" w:unhideWhenUsed="1"/>
+    <w:lsdException w:name="Body Text Indent" w:semiHidden="1" w:unhideWhenUsed="1"/>
+    <w:lsdException w:name="List Continue" w:semiHidden="1" w:unhideWhenUsed="1"/>
+    <w:lsdException w:name="List Continue 2" w:semiHidden="1" w:unhideWhenUsed="1"/>
+    <w:lsdException w:name="List Continue 3" w:semiHidden="1" w:unhideWhenUsed="1"/>
+    <w:lsdException w:name="List Continue 4" w:semiHidden="1" w:unhideWhenUsed="1"/>
+    <w:lsdException w:name="List Continue 5" w:semiHidden="1" w:unhideWhenUsed="1"/>
+    <w:lsdException w:name="Message Header" w:semiHidden="1" w:unhideWhenUsed="1"/>
+    <w:lsdException w:name="Subtitle" w:uiPriority="11" w:qFormat="1"/>
+    <w:lsdException w:name="Salutation" w:semiHidden="1" w:unhideWhenUsed="1"/>
+    <w:lsdException w:name="Date" w:semiHidden="1" w:unhideWhenUsed="1"/>
+    <w:lsdException w:name="Body Text First Indent" w:semiHidden="1" w:unhideWhenUsed="1"/>
+    <w:lsdException w:name="Body Text First Indent 2" w:semiHidden="1" w:unhideWhenUsed="1"/>
+    <w:lsdException w:name="Note Heading" w:semiHidden="1" w:unhideWhenUsed="1"/>
+    <w:lsdException w:name="Body Text 2" w:semiHidden="1" w:unhideWhenUsed="1"/>
+    <w:lsdException w:name="Body Text 3" w:semiHidden="1" w:unhideWhenUsed="1"/>
+    <w:lsdException w:name="Body Text Indent 2" w:semiHidden="1" w:unhideWhenUsed="1"/>
+    <w:lsdException w:name="Body Text Indent 3" w:semiHidden="1" w:unhideWhenUsed="1"/>
+    <w:lsdException w:name="Block Text" w:semiHidden="1" w:unhideWhenUsed="1"/>
+    <w:lsdException w:name="Hyperlink" w:semiHidden="1" w:unhideWhenUsed="1"/>
+    <w:lsdException w:name="FollowedHyperlink" w:semiHidden="1" w:unhideWhenUsed="1"/>
+    <w:lsdException w:name="Strong" w:uiPriority="22" w:qFormat="1"/>
+    <w:lsdException w:name="Emphasis" w:uiPriority="20" w:qFormat="1"/>
+    <w:lsdException w:name="Document Map" w:semiHidden="1" w:unhideWhenUsed="1"/>
+    <w:lsdException w:name="Plain Text" w:semiHidden="1" w:unhideWhenUsed="1"/>
+    <w:lsdException w:name="E-mail Signature" w:semiHidden="1" w:unhideWhenUsed="1"/>
+    <w:lsdException w:name="HTML Top of Form" w:semiHidden="1" w:unhideWhenUsed="1"/>
+    <w:lsdException w:name="HTML Bottom of Form" w:semiHidden="1" w:unhideWhenUsed="1"/>
+    <w:lsdException w:name="Normal (Web)" w:semiHidden="1" w:unhideWhenUsed="1"/>
+    <w:lsdException w:name="HTML Acronym" w:semiHidden="1" w:unhideWhenUsed="1"/>
+    <w:lsdException w:name="HTML Address" w:semiHidden="1" w:unhideWhenUsed="1"/>
+    <w:lsdException w:name="HTML Cite" w:semiHidden="1" w:unhideWhenUsed="1"/>
+    <w:lsdException w:name="HTML Code" w:semiHidden="1" w:unhideWhenUsed="1"/>
+    <w:lsdException w:name="HTML Definition" w:semiHidden="1" w:unhideWhenUsed="1"/>
+    <w:lsdException w:name="HTML Keyboard" w:semiHidden="1" w:unhideWhenUsed="1"/>
+    <w:lsdException w:name="HTML Preformatted" w:semiHidden="1" w:unhideWhenUsed="1"/>
+    <w:lsdException w:name="HTML Sample" w:semiHidden="1" w:unhideWhenUsed="1"/>
+    <w:lsdException w:name="HTML Typewriter" w:semiHidden="1" w:unhideWhenUsed="1"/>
+    <w:lsdException w:name="HTML Variable" w:semiHidden="1" w:unhideWhenUsed="1"/>
+    <w:lsdException w:name="Normal Table" w:semiHidden="1" w:unhideWhenUsed="1"/>
+    <w:lsdException w:name="annotation subject" w:semiHidden="1" w:unhideWhenUsed="1"/>
+    <w:lsdException w:name="No List" w:semiHidden="1" w:unhideWhenUsed="1"/>
+    <w:lsdException w:name="Outline List 1" w:semiHidden="1" w:unhideWhenUsed="1"/>
+    <w:lsdException w:name="Outline List 2" w:semiHidden="1" w:unhideWhenUsed="1"/>
+    <w:lsdException w:name="Outline List 3" w:semiHidden="1" w:unhideWhenUsed="1"/>
+    <w:lsdException w:name="Table Simple 1" w:semiHidden="1" w:unhideWhenUsed="1"/>
+    <w:lsdException w:name="Table Simple 2" w:semiHidden="1" w:unhideWhenUsed="1"/>
+    <w:lsdException w:name="Table Simple 3" w:semiHidden="1" w:unhideWhenUsed="1"/>
+    <w:lsdException w:name="Table Classic 1" w:semiHidden="1" w:unhideWhenUsed="1"/>
+    <w:lsdException w:name="Table Classic 2" w:semiHidden="1" w:unhideWhenUsed="1"/>
+    <w:lsdException w:name="Table Classic 3" w:semiHidden="1" w:unhideWhenUsed="1"/>
+    <w:lsdException w:name="Table Classic 4" w:semiHidden="1" w:unhideWhenUsed="1"/>
+    <w:lsdException w:name="Table Colorful 1" w:semiHidden="1" w:unhideWhenUsed="1"/>
+    <w:lsdException w:name="Table Colorful 2" w:semiHidden="1" w:unhideWhenUsed="1"/>
+    <w:lsdException w:name="Table Colorful 3" w:semiHidden="1" w:unhideWhenUsed="1"/>
+    <w:lsdException w:name="Table Columns 1" w:semiHidden="1" w:unhideWhenUsed="1"/>
+    <w:lsdException w:name="Table Columns 2" w:semiHidden="1" w:unhideWhenUsed="1"/>
+    <w:lsdException w:name="Table Columns 3" w:semiHidden="1" w:unhideWhenUsed="1"/>
+    <w:lsdException w:name="Table Columns 4" w:semiHidden="1" w:unhideWhenUsed="1"/>
+    <w:lsdException w:name="Table Columns 5" w:semiHidden="1" w:unhideWhenUsed="1"/>
+    <w:lsdException w:name="Table Grid 1" w:semiHidden="1" w:unhideWhenUsed="1"/>
+    <w:lsdException w:name="Table Grid 2" w:semiHidden="1" w:unhideWhenUsed="1"/>
+    <w:lsdException w:name="Table Grid 3" w:semiHidden="1" w:unhideWhenUsed="1"/>
+    <w:lsdException w:name="Table Grid 4" w:semiHidden="1" w:unhideWhenUsed="1"/>
+    <w:lsdException w:name="Table Grid 5" w:semiHidden="1" w:unhideWhenUsed="1"/>
+    <w:lsdException w:name="Table Grid 6" w:semiHidden="1" w:unhideWhenUsed="1"/>
+    <w:lsdException w:name="Table Grid 7" w:semiHidden="1" w:unhideWhenUsed="1"/>
+    <w:lsdException w:name="Table Grid 8" w:semiHidden="1" w:unhideWhenUsed="1"/>
+    <w:lsdException w:name="Table List 1" w:semiHidden="1" w:unhideWhenUsed="1"/>
+    <w:lsdException w:name="Table List 2" w:semiHidden="1" w:unhideWhenUsed="1"/>
+    <w:lsdException w:name="Table List 3" w:semiHidden="1" w:unhideWhenUsed="1"/>
+    <w:lsdException w:name="Table List 4" w:semiHidden="1" w:unhideWhenUsed="1"/>
+    <w:lsdException w:name="Table List 5" w:semiHidden="1" w:unhideWhenUsed="1"/>
+    <w:lsdException w:name="Table List 6" w:semiHidden="1" w:unhideWhenUsed="1"/>
+    <w:lsdException w:name="Table List 7" w:semiHidden="1" w:unhideWhenUsed="1"/>
+    <w:lsdException w:name="Table List 8" w:semiHidden="1" w:unhideWhenUsed="1"/>
+    <w:lsdException w:name="Table 3D effects 1" w:semiHidden="1" w:unhideWhenUsed="1"/>
+    <w:lsdException w:name="Table 3D effects 2" w:semiHidden="1" w:unhideWhenUsed="1"/>
+    <w:lsdException w:name="Table 3D effects 3" w:semiHidden="1" w:unhideWhenUsed="1"/>
+    <w:lsdException w:name="Table Contemporary" w:semiHidden="1" w:unhideWhenUsed="1"/>
+    <w:lsdException w:name="Table Elegant" w:semiHidden="1" w:unhideWhenUsed="1"/>
+    <w:lsdException w:name="Table Professional" w:semiHidden="1" w:unhideWhenUsed="1"/>
+    <w:lsdException w:name="Table Subtle 1" w:semiHidden="1" w:unhideWhenUsed="1"/>
+    <w:lsdException w:name="Table Subtle 2" w:semiHidden="1" w:unhideWhenUsed="1"/>
+    <w:lsdException w:name="Table Web 1" w:semiHidden="1" w:unhideWhenUsed="1"/>
+    <w:lsdException w:name="Table Web 2" w:semiHidden="1" w:unhideWhenUsed="1"/>
+    <w:lsdException w:name="Table Web 3" w:semiHidden="1" w:unhideWhenUsed="1"/>
+    <w:lsdException w:name="Balloon Text" w:semiHidden="1" w:unhideWhenUsed="1"/>
+    <w:lsdException w:name="Table Grid" w:uiPriority="39"/>
+    <w:lsdException w:name="Table Theme" w:semiHidden="1" w:unhideWhenUsed="1"/>
+    <w:lsdException w:name="Placeholder Text" w:semiHidden="1"/>
+    <w:lsdException w:name="No Spacing" w:uiPriority="1" w:qFormat="1"/>
+    <w:lsdException w:name="Light Shading" w:uiPriority="60"/>
+    <w:lsdException w:name="Light List" w:uiPriority="61"/>
+    <w:lsdException w:name="Light Grid" w:uiPriority="62"/>
+    <w:lsdException w:name="Medium Shading 1" w:uiPriority="63"/>
+    <w:lsdException w:name="Medium Shading 2" w:uiPriority="64"/>
+    <w:lsdException w:name="Medium List 1" w:uiPriority="65"/>
+    <w:lsdException w:name="Medium List 2" w:uiPriority="66"/>
+    <w:lsdException w:name="Medium Grid 1" w:uiPriority="67"/>
+    <w:lsdException w:name="Medium Grid 2" w:uiPriority="68"/>
+    <w:lsdException w:name="Medium Grid 3" w:uiPriority="69"/>
+    <w:lsdException w:name="Dark List" w:uiPriority="70"/>
+    <w:lsdException w:name="Colorful Shading" w:uiPriority="71"/>
+    <w:lsdException w:name="Colorful List" w:uiPriority="72"/>
+    <w:lsdException w:name="Colorful Grid" w:uiPriority="73"/>
+    <w:lsdException w:name="Light Shading Accent 1" w:uiPriority="60"/>
+    <w:lsdException w:name="Light List Accent 1" w:uiPriority="61"/>
+    <w:lsdException w:name="Light Grid Accent 1" w:uiPriority="62"/>
+    <w:lsdException w:name="Medium Shading 1 Accent 1" w:uiPriority="63"/>
+    <w:lsdException w:name="Medium Shading 2 Accent 1" w:uiPriority="64"/>
+    <w:lsdException w:name="Medium List 1 Accent 1" w:uiPriority="65"/>
+    <w:lsdException w:name="Revision" w:semiHidden="1"/>
+    <w:lsdException w:name="List Paragraph" w:uiPriority="34" w:qFormat="1"/>
+    <w:lsdException w:name="Quote" w:uiPriority="29" w:qFormat="1"/>
+    <w:lsdException w:name="Intense Quote" w:uiPriority="30" w:qFormat="1"/>
+    <w:lsdException w:name="Medium List 2 Accent 1" w:uiPriority="66"/>
+    <w:lsdException w:name="Medium Grid 1 Accent 1" w:uiPriority="67"/>
+    <w:lsdException w:name="Medium Grid 2 Accent 1" w:uiPriority="68"/>
+    <w:lsdException w:name="Medium Grid 3 Accent 1" w:uiPriority="69"/>
+    <w:lsdException w:name="Dark List Accent 1" w:uiPriority="70"/>
+    <w:lsdException w:name="Colorful Shading Accent 1" w:uiPriority="71"/>
+    <w:lsdException w:name="Colorful List Accent 1" w:uiPriority="72"/>
+    <w:lsdException w:name="Colorful Grid Accent 1" w:uiPriority="73"/>
+    <w:lsdException w:name="Light Shading Accent 2" w:uiPriority="60"/>
+    <w:lsdException w:name="Light List Accent 2" w:uiPriority="61"/>
+    <w:lsdException w:name="Light Grid Accent 2" w:uiPriority="62"/>
+    <w:lsdException w:name="Medium Shading 1 Accent 2" w:uiPriority="63"/>
+    <w:lsdException w:name="Medium Shading 2 Accent 2" w:uiPriority="64"/>
+    <w:lsdException w:name="Medium List 1 Accent 2" w:uiPriority="65"/>
+    <w:lsdException w:name="Medium List 2 Accent 2" w:uiPriority="66"/>
+    <w:lsdException w:name="Medium Grid 1 Accent 2" w:uiPriority="67"/>
+    <w:lsdException w:name="Medium Grid 2 Accent 2" w:uiPriority="68"/>
+    <w:lsdException w:name="Medium Grid 3 Accent 2" w:uiPriority="69"/>
+    <w:lsdException w:name="Dark List Accent 2" w:uiPriority="70"/>
+    <w:lsdException w:name="Colorful Shading Accent 2" w:uiPriority="71"/>
+    <w:lsdException w:name="Colorful List Accent 2" w:uiPriority="72"/>
+    <w:lsdException w:name="Colorful Grid Accent 2" w:uiPriority="73"/>
+    <w:lsdException w:name="Light Shading Accent 3" w:uiPriority="60"/>
+    <w:lsdException w:name="Light List Accent 3" w:uiPriority="61"/>
+    <w:lsdException w:name="Light Grid Accent 3" w:uiPriority="62"/>
+    <w:lsdException w:name="Medium Shading 1 Accent 3" w:uiPriority="63"/>
+    <w:lsdException w:name="Medium Shading 2 Accent 3" w:uiPriority="64"/>
+    <w:lsdException w:name="Medium List 1 Accent 3" w:uiPriority="65"/>
+    <w:lsdException w:name="Medium List 2 Accent 3" w:uiPriority="66"/>
+    <w:lsdException w:name="Medium Grid 1 Accent 3" w:uiPriority="67"/>
+    <w:lsdException w:name="Medium Grid 2 Accent 3" w:uiPriority="68"/>
+    <w:lsdException w:name="Medium Grid 3 Accent 3" w:uiPriority="69"/>
+    <w:lsdException w:name="Dark List Accent 3" w:uiPriority="70"/>
+    <w:lsdException w:name="Colorful Shading Accent 3" w:uiPriority="71"/>
+    <w:lsdException w:name="Colorful List Accent 3" w:uiPriority="72"/>
+    <w:lsdException w:name="Colorful Grid Accent 3" w:uiPriority="73"/>
+    <w:lsdException w:name="Light Shading Accent 4" w:uiPriority="60"/>
+    <w:lsdException w:name="Light List Accent 4" w:uiPriority="61"/>
+    <w:lsdException w:name="Light Grid Accent 4" w:uiPriority="62"/>
+    <w:lsdException w:name="Medium Shading 1 Accent 4" w:uiPriority="63"/>
+    <w:lsdException w:name="Medium Shading 2 Accent 4" w:uiPriority="64"/>
+    <w:lsdException w:name="Medium List 1 Accent 4" w:uiPriority="65"/>
+    <w:lsdException w:name="Medium List 2 Accent 4" w:uiPriority="66"/>
+    <w:lsdException w:name="Medium Grid 1 Accent 4" w:uiPriority="67"/>
+    <w:lsdException w:name="Medium Grid 2 Accent 4" w:uiPriority="68"/>
+    <w:lsdException w:name="Medium Grid 3 Accent 4" w:uiPriority="69"/>
+    <w:lsdException w:name="Dark List Accent 4" w:uiPriority="70"/>
+    <w:lsdException w:name="Colorful Shading Accent 4" w:uiPriority="71"/>
+    <w:lsdException w:name="Colorful List Accent 4" w:uiPriority="72"/>
+    <w:lsdException w:name="Colorful Grid Accent 4" w:uiPriority="73"/>
+    <w:lsdException w:name="Light Shading Accent 5" w:uiPriority="60"/>
+    <w:lsdException w:name="Light List Accent 5" w:uiPriority="61"/>
+    <w:lsdException w:name="Light Grid Accent 5" w:uiPriority="62"/>
+    <w:lsdException w:name="Medium Shading 1 Accent 5" w:uiPriority="63"/>
+    <w:lsdException w:name="Medium Shading 2 Accent 5" w:uiPriority="64"/>
+    <w:lsdException w:name="Medium List 1 Accent 5" w:uiPriority="65"/>
+    <w:lsdException w:name="Medium List 2 Accent 5" w:uiPriority="66"/>
+    <w:lsdException w:name="Medium Grid 1 Accent 5" w:uiPriority="67"/>
+    <w:lsdException w:name="Medium Grid 2 Accent 5" w:uiPriority="68"/>
+    <w:lsdException w:name="Medium Grid 3 Accent 5" w:uiPriority="69"/>
+    <w:lsdException w:name="Dark List Accent 5" w:uiPriority="70"/>
+    <w:lsdException w:name="Colorful Shading Accent 5" w:uiPriority="71"/>
+    <w:lsdException w:name="Colorful List Accent 5" w:uiPriority="72"/>
+    <w:lsdException w:name="Colorful Grid Accent 5" w:uiPriority="73"/>
+    <w:lsdException w:name="Light Shading Accent 6" w:uiPriority="60"/>
+    <w:lsdException w:name="Light List Accent 6" w:uiPriority="61"/>
+    <w:lsdException w:name="Light Grid Accent 6" w:uiPriority="62"/>
+    <w:lsdException w:name="Medium Shading 1 Accent 6" w:uiPriority="63"/>
+    <w:lsdException w:name="Medium Shading 2 Accent 6" w:uiPriority="64"/>
+    <w:lsdException w:name="Medium List 1 Accent 6" w:uiPriority="65"/>
+    <w:lsdException w:name="Medium List 2 Accent 6" w:uiPriority="66"/>
+    <w:lsdException w:name="Medium Grid 1 Accent 6" w:uiPriority="67"/>
+    <w:lsdException w:name="Medium Grid 2 Accent 6" w:uiPriority="68"/>
+    <w:lsdException w:name="Medium Grid 3 Accent 6" w:uiPriority="69"/>
+    <w:lsdException w:name="Dark List Accent 6" w:uiPriority="70"/>
+    <w:lsdException w:name="Colorful Shading Accent 6" w:uiPriority="71"/>
+    <w:lsdException w:name="Colorful List Accent 6" w:uiPriority="72"/>
+    <w:lsdException w:name="Colorful Grid Accent 6" w:uiPriority="73"/>
+    <w:lsdException w:name="Subtle Emphasis" w:uiPriority="19" w:qFormat="1"/>
+    <w:lsdException w:name="Intense Emphasis" w:uiPriority="21" w:qFormat="1"/>
+    <w:lsdException w:name="Subtle Reference" w:uiPriority="31" w:qFormat="1"/>
+    <w:lsdException w:name="Intense Reference" w:uiPriority="32" w:qFormat="1"/>
+    <w:lsdException w:name="Book Title" w:uiPriority="33" w:qFormat="1"/>
+    <w:lsdException w:name="Bibliography" w:semiHidden="1" w:uiPriority="37" w:unhideWhenUsed="1"/>
+    <w:lsdException w:name="TOC Heading" w:semiHidden="1" w:uiPriority="39" w:unhideWhenUsed="1" w:qFormat="1"/>
+    <w:lsdException w:name="Grid Table 4" w:uiPriority="49"/>
+    <w:lsdException w:name="Grid Table 5 Dark" w:uiPriority="50"/>
+    <w:lsdException w:name="Grid Table 6 Colorful" w:uiPriority="51"/>
+    <w:lsdException w:name="Grid Table 7 Colorful" w:uiPriority="52"/>
+    <w:lsdException w:name="Grid Table 1 Light Accent 1" w:uiPriority="46"/>
+    <w:lsdException w:name="Grid Table 2 Accent 1" w:uiPriority="47"/>
+    <w:lsdException w:name="Grid Table 3 Accent 1" w:uiPriority="48"/>
+    <w:lsdException w:name="Grid Table 4 Accent 1" w:uiPriority="49"/>
+    <w:lsdException w:name="Grid Table 5 Dark Accent 1" w:uiPriority="50"/>
+    <w:lsdException w:name="Grid Table 6 Colorful Accent 1" w:uiPriority="51"/>
+    <w:lsdException w:name="Grid Table 7 Colorful Accent 1" w:uiPriority="52"/>
+    <w:lsdException w:name="Grid Table 1 Light Accent 2" w:uiPriority="46"/>
+    <w:lsdException w:name="Grid Table 2 Accent 2" w:uiPriority="47"/>
+    <w:lsdException w:name="Grid Table 3 Accent 2" w:uiPriority="48"/>
+    <w:lsdException w:name="Grid Table 4 Accent 2" w:uiPriority="49"/>
+    <w:lsdException w:name="Grid Table 5 Dark Accent 2" w:uiPriority="50"/>
+    <w:lsdException w:name="Grid Table 6 Colorful Accent 2" w:uiPriority="51"/>
+    <w:lsdException w:name="Grid Table 7 Colorful Accent 2" w:uiPriority="52"/>
+    <w:lsdException w:name="Grid Table 1 Light Accent 3" w:uiPriority="46"/>
+    <w:lsdException w:name="Grid Table 2 Accent 3" w:uiPriority="47"/>
+    <w:lsdException w:name="Grid Table 3 Accent 3" w:uiPriority="48"/>
+    <w:lsdException w:name="Grid Table 4 Accent 3" w:uiPriority="49"/>
+    <w:lsdException w:name="Grid Table 5 Dark Accent 3" w:uiPriority="50"/>
+    <w:lsdException w:name="Grid Table 6 Colorful Accent 3" w:uiPriority="51"/>
+    <w:lsdException w:name="Grid Table 7 Colorful Accent 3" w:uiPriority="52"/>
+    <w:lsdException w:name="Grid Table 1 Light Accent 4" w:uiPriority="46"/>
+    <w:lsdException w:name="Grid Table 2 Accent 4" w:uiPriority="47"/>
+    <w:lsdException w:name="Grid Table 3 Accent 4" w:uiPriority="48"/>
+    <w:lsdException w:name="Grid Table 4 Accent 4" w:uiPriority="49"/>
+    <w:lsdException w:name="Grid Table 5 Dark Accent 4" w:uiPriority="50"/>
+    <w:lsdException w:name="Grid Table 6 Colorful Accent 4" w:uiPriority="51"/>
+    <w:lsdException w:name="Grid Table 7 Colorful Accent 4" w:uiPriority="52"/>
+    <w:lsdException w:name="Grid Table 1 Light Accent 5" w:uiPriority="46"/>
+    <w:lsdException w:name="Grid Table 2 Accent 5" w:uiPriority="47"/>
+    <w:lsdException w:name="Grid Table 3 Accent 5" w:uiPriority="48"/>
+    <w:lsdException w:name="Grid Table 4 Accent 5" w:uiPriority="49"/>
+    <w:lsdException w:name="Grid Table 5 Dark Accent 5" w:uiPriority="50"/>
+    <w:lsdException w:name="Grid Table 6 Colorful Accent 5" w:uiPriority="51"/>
+    <w:lsdException w:name="Grid Table 7 Colorful Accent 5" w:uiPriority="52"/>
+    <w:lsdException w:name="Grid Table 1 Light Accent 6" w:uiPriority="46"/>
+    <w:lsdException w:name="Grid Table 2 Accent 6" w:uiPriority="47"/>
+    <w:lsdException w:name="Grid Table 3 Accent 6" w:uiPriority="48"/>
+    <w:lsdException w:name="Grid Table 4 Accent 6" w:uiPriority="49"/>
+    <w:lsdException w:name="Grid Table 5 Dark Accent 6" w:uiPriority="50"/>
+    <w:lsdException w:name="Grid Table 6 Colorful Accent 6" w:uiPriority="51"/>
+    <w:lsdException w:name="Grid Table 7 Colorful Accent 6" w:uiPriority="52"/>
+    <w:lsdException w:name="List Table 1 Light" w:uiPriority="46"/>
+    <w:lsdException w:name="List Table 2" w:uiPriority="47"/>
+    <w:lsdException w:name="List Table 3" w:uiPriority="48"/>
+    <w:lsdException w:name="List Table 4" w:uiPriority="49"/>
+    <w:lsdException w:name="List Table 5 Dark" w:uiPriority="50"/>
+    <w:lsdException w:name="List Table 6 Colorful" w:uiPriority="51"/>
+    <w:lsdException w:name="List Table 7 Colorful" w:uiPriority="52"/>
+    <w:lsdException w:name="List Table 1 Light Accent 1" w:uiPriority="46"/>
+    <w:lsdException w:name="List Table 2 Accent 1" w:uiPriority="47"/>
+    <w:lsdException w:name="List Table 3 Accent 1" w:uiPriority="48"/>
+    <w:lsdException w:name="List Table 4 Accent 1" w:uiPriority="49"/>
+    <w:lsdException w:name="List Table 5 Dark Accent 1" w:uiPriority="50"/>
+    <w:lsdException w:name="List Table 6 Colorful Accent 1" w:uiPriority="51"/>
+    <w:lsdException w:name="List Table 7 Colorful Accent 1" w:uiPriority="52"/>
+    <w:lsdException w:name="List Table 1 Light Accent 2" w:uiPriority="46"/>
+    <w:lsdException w:name="List Table 2 Accent 2" w:uiPriority="47"/>
+    <w:lsdException w:name="List Table 3 Accent 2" w:uiPriority="48"/>
+    <w:lsdException w:name="List Table 4 Accent 2" w:uiPriority="49"/>
+    <w:lsdException w:name="List Table 5 Dark Accent 2" w:uiPriority="50"/>
+    <w:lsdException w:name="List Table 6 Colorful Accent 2" w:uiPriority="51"/>
+    <w:lsdException w:name="List Table 7 Colorful Accent 2" w:uiPriority="52"/>
+    <w:lsdException w:name="List Table 1 Light Accent 3" w:uiPriority="46"/>
+    <w:lsdException w:name="List Table 2 Accent 3" w:uiPriority="47"/>
+    <w:lsdException w:name="List Table 3 Accent 3" w:uiPriority="48"/>
+    <w:lsdException w:name="List Table 4 Accent 3" w:uiPriority="49"/>
+    <w:lsdException w:name="List Table 5 Dark Accent 3" w:uiPriority="50"/>
+    <w:lsdException w:name="List Table 6 Colorful Accent 3" w:uiPriority="51"/>
+    <w:lsdException w:name="List Table 7 Colorful Accent 3" w:uiPriority="52"/>
+    <w:lsdException w:name="List Table 1 Light Accent 4" w:uiPriority="46"/>
+    <w:lsdException w:name="List Table 2 Accent 4" w:uiPriority="47"/>
+    <w:lsdException w:name="List Table 3 Accent 4" w:uiPriority="48"/>
+    <w:lsdException w:name="List Table 4 Accent 4" w:uiPriority="49"/>
+    <w:lsdException w:name="List Table 5 Dark Accent 4" w:uiPriority="50"/>
+    <w:lsdException w:name="List Table 6 Colorful Accent 4" w:uiPriority="51"/>
+    <w:lsdException w:name="List Table 7 Colorful Accent 4" w:uiPriority="52"/>
+    <w:lsdException w:name="List Table 1 Light Accent 5" w:uiPriority="46"/>
+    <w:lsdException w:name="List Table 2 Accent 5" w:uiPriority="47"/>
+    <w:lsdException w:name="List Table 3 Accent 5" w:uiPriority="48"/>
+    <w:lsdException w:name="List Table 4 Accent 5" w:uiPriority="49"/>
+    <w:lsdException w:name="List Table 5 Dark Accent 5" w:uiPriority="50"/>
+    <w:lsdException w:name="List Table 6 Colorful Accent 5" w:uiPriority="51"/>
+    <w:lsdException w:name="List Table 7 Colorful Accent 5" w:uiPriority="52"/>
+    <w:lsdException w:name="List Table 1 Light Accent 6" w:uiPriority="46"/>
+    <w:lsdException w:name="List Table 2 Accent 6" w:uiPriority="47"/>
+    <w:lsdException w:name="List Table 3 Accent 6" w:uiPriority="48"/>
+    <w:lsdException w:name="List Table 4 Accent 6" w:uiPriority="49"/>
+    <w:lsdException w:name="List Table 5 Dark Accent 6" w:uiPriority="50"/>
+    <w:lsdException w:name="List Table 6 Colorful Accent 6" w:uiPriority="51"/>
+    <w:lsdException w:name="List Table 7 Colorful Accent 6" w:uiPriority="52"/>
   </w:latentStyles>
   <w:style w:type="paragraph" w:default="1" w:styleId="Normal">
     <w:name w:val="Normal"/>
@@ -990,242 +1392,7 @@
   <w:style w:type="character" w:default="1" w:styleId="DefaultParagraphFont">
     <w:name w:val="Default Paragraph Font"/>
     <w:uiPriority w:val="1"/>
-    <w:unhideWhenUsed/>
-  </w:style>
-  <w:style w:type="table" w:default="1" w:styleId="TableNormal">
-    <w:name w:val="Normal Table"/>
-    <w:uiPriority w:val="99"/>
     <w:semiHidden/>
-    <w:unhideWhenUsed/>
-    <w:tblPr>
-      <w:tblInd w:w="0" w:type="dxa"/>
-      <w:tblCellMar>
-        <w:top w:w="0" w:type="dxa"/>
-        <w:left w:w="108" w:type="dxa"/>
-        <w:bottom w:w="0" w:type="dxa"/>
-        <w:right w:w="108" w:type="dxa"/>
-      </w:tblCellMar>
-    </w:tblPr>
-  </w:style>
-  <w:style w:type="numbering" w:default="1" w:styleId="NoList">
-    <w:name w:val="No List"/>
-    <w:uiPriority w:val="99"/>
-    <w:semiHidden/>
-    <w:unhideWhenUsed/>
-  </w:style>
-  <w:style w:type="paragraph" w:styleId="ListParagraph">
-    <w:name w:val="List Paragraph"/>
-    <w:basedOn w:val="Normal"/>
-    <w:uiPriority w:val="34"/>
-    <w:qFormat/>
-    <w:rsid w:val="007C5EC3"/>
-    <w:pPr>
-      <w:ind w:left="720"/>
-      <w:contextualSpacing/>
-    </w:pPr>
-  </w:style>
-  <w:style w:type="character" w:styleId="Hyperlink">
-    <w:name w:val="Hyperlink"/>
-    <w:basedOn w:val="DefaultParagraphFont"/>
-    <w:uiPriority w:val="99"/>
-    <w:unhideWhenUsed/>
-    <w:rsid w:val="005669C7"/>
-    <w:rPr>
-      <w:color w:val="0563C1" w:themeColor="hyperlink"/>
-      <w:u w:val="single"/>
-    </w:rPr>
-  </w:style>
-  <w:style w:type="character" w:styleId="FollowedHyperlink">
-    <w:name w:val="FollowedHyperlink"/>
-    <w:basedOn w:val="DefaultParagraphFont"/>
-    <w:uiPriority w:val="99"/>
-    <w:semiHidden/>
-    <w:unhideWhenUsed/>
-    <w:rsid w:val="005669C7"/>
-    <w:rPr>
-      <w:color w:val="954F72" w:themeColor="followedHyperlink"/>
-      <w:u w:val="single"/>
-    </w:rPr>
-  </w:style>
-</w:styles>
-</file>
-
-<file path=word/stylesWithEffects.xml><?xml version="1.0" encoding="utf-8"?>
-<w:styles xmlns:wpc="http://schemas.microsoft.com/office/word/2010/wordprocessingCanvas" xmlns:mo="http://schemas.microsoft.com/office/mac/office/2008/main" xmlns:mc="http://schemas.openxmlformats.org/markup-compatibility/2006" xmlns:mv="urn:schemas-microsoft-com:mac:vml" xmlns:o="urn:schemas-microsoft-com:office:office" xmlns:r="http://schemas.openxmlformats.org/officeDocument/2006/relationships" xmlns:m="http://schemas.openxmlformats.org/officeDocument/2006/math" xmlns:v="urn:schemas-microsoft-com:vml" xmlns:wp14="http://schemas.microsoft.com/office/word/2010/wordprocessingDrawing" xmlns:wp="http://schemas.openxmlformats.org/drawingml/2006/wordprocessingDrawing" xmlns:w10="urn:schemas-microsoft-com:office:word" xmlns:w="http://schemas.openxmlformats.org/wordprocessingml/2006/main" xmlns:w14="http://schemas.microsoft.com/office/word/2010/wordml" xmlns:wpg="http://schemas.microsoft.com/office/word/2010/wordprocessingGroup" xmlns:wpi="http://schemas.microsoft.com/office/word/2010/wordprocessingInk" xmlns:wne="http://schemas.microsoft.com/office/word/2006/wordml" xmlns:wps="http://schemas.microsoft.com/office/word/2010/wordprocessingShape" mc:Ignorable="w14 wp14">
-  <w:docDefaults>
-    <w:rPrDefault>
-      <w:rPr>
-        <w:rFonts w:asciiTheme="minorHAnsi" w:eastAsiaTheme="minorHAnsi" w:hAnsiTheme="minorHAnsi" w:cstheme="minorBidi"/>
-        <w:sz w:val="22"/>
-        <w:szCs w:val="22"/>
-        <w:lang w:val="en-US" w:eastAsia="en-US" w:bidi="ar-SA"/>
-      </w:rPr>
-    </w:rPrDefault>
-    <w:pPrDefault>
-      <w:pPr>
-        <w:spacing w:after="160" w:line="259" w:lineRule="auto"/>
-      </w:pPr>
-    </w:pPrDefault>
-  </w:docDefaults>
-  <w:latentStyles w:defLockedState="0" w:defUIPriority="99" w:defSemiHidden="1" w:defUnhideWhenUsed="1" w:defQFormat="0" w:count="276">
-    <w:lsdException w:name="Normal" w:semiHidden="0" w:uiPriority="0" w:unhideWhenUsed="0" w:qFormat="1"/>
-    <w:lsdException w:name="heading 1" w:semiHidden="0" w:uiPriority="9" w:unhideWhenUsed="0" w:qFormat="1"/>
-    <w:lsdException w:name="heading 2" w:uiPriority="9" w:qFormat="1"/>
-    <w:lsdException w:name="heading 3" w:uiPriority="9" w:qFormat="1"/>
-    <w:lsdException w:name="heading 4" w:uiPriority="9" w:qFormat="1"/>
-    <w:lsdException w:name="heading 5" w:uiPriority="9" w:qFormat="1"/>
-    <w:lsdException w:name="heading 6" w:uiPriority="9" w:qFormat="1"/>
-    <w:lsdException w:name="heading 7" w:uiPriority="9" w:qFormat="1"/>
-    <w:lsdException w:name="heading 8" w:uiPriority="9" w:qFormat="1"/>
-    <w:lsdException w:name="heading 9" w:uiPriority="9" w:qFormat="1"/>
-    <w:lsdException w:name="toc 1" w:uiPriority="39"/>
-    <w:lsdException w:name="toc 2" w:uiPriority="39"/>
-    <w:lsdException w:name="toc 3" w:uiPriority="39"/>
-    <w:lsdException w:name="toc 4" w:uiPriority="39"/>
-    <w:lsdException w:name="toc 5" w:uiPriority="39"/>
-    <w:lsdException w:name="toc 6" w:uiPriority="39"/>
-    <w:lsdException w:name="toc 7" w:uiPriority="39"/>
-    <w:lsdException w:name="toc 8" w:uiPriority="39"/>
-    <w:lsdException w:name="toc 9" w:uiPriority="39"/>
-    <w:lsdException w:name="caption" w:uiPriority="35" w:qFormat="1"/>
-    <w:lsdException w:name="Title" w:semiHidden="0" w:uiPriority="10" w:unhideWhenUsed="0" w:qFormat="1"/>
-    <w:lsdException w:name="Default Paragraph Font" w:uiPriority="1"/>
-    <w:lsdException w:name="Subtitle" w:semiHidden="0" w:uiPriority="11" w:unhideWhenUsed="0" w:qFormat="1"/>
-    <w:lsdException w:name="Strong" w:semiHidden="0" w:uiPriority="22" w:unhideWhenUsed="0" w:qFormat="1"/>
-    <w:lsdException w:name="Emphasis" w:semiHidden="0" w:uiPriority="20" w:unhideWhenUsed="0" w:qFormat="1"/>
-    <w:lsdException w:name="Table Grid" w:semiHidden="0" w:uiPriority="39" w:unhideWhenUsed="0"/>
-    <w:lsdException w:name="Note Level 1" w:semiHidden="0" w:unhideWhenUsed="0"/>
-    <w:lsdException w:name="Note Level 2" w:semiHidden="0" w:unhideWhenUsed="0"/>
-    <w:lsdException w:name="Note Level 3" w:semiHidden="0" w:unhideWhenUsed="0"/>
-    <w:lsdException w:name="Note Level 4" w:semiHidden="0" w:unhideWhenUsed="0"/>
-    <w:lsdException w:name="Note Level 5" w:semiHidden="0" w:unhideWhenUsed="0"/>
-    <w:lsdException w:name="Note Level 6" w:semiHidden="0" w:unhideWhenUsed="0"/>
-    <w:lsdException w:name="Note Level 7" w:semiHidden="0" w:unhideWhenUsed="0"/>
-    <w:lsdException w:name="Note Level 8" w:semiHidden="0" w:unhideWhenUsed="0"/>
-    <w:lsdException w:name="Note Level 9" w:semiHidden="0" w:unhideWhenUsed="0"/>
-    <w:lsdException w:name="Placeholder Text" w:unhideWhenUsed="0"/>
-    <w:lsdException w:name="No Spacing" w:semiHidden="0" w:uiPriority="1" w:unhideWhenUsed="0" w:qFormat="1"/>
-    <w:lsdException w:name="Light Shading" w:semiHidden="0" w:uiPriority="60" w:unhideWhenUsed="0"/>
-    <w:lsdException w:name="Light List" w:semiHidden="0" w:uiPriority="61" w:unhideWhenUsed="0"/>
-    <w:lsdException w:name="Light Grid" w:semiHidden="0" w:uiPriority="62" w:unhideWhenUsed="0"/>
-    <w:lsdException w:name="Medium Shading 1" w:semiHidden="0" w:uiPriority="63" w:unhideWhenUsed="0"/>
-    <w:lsdException w:name="Medium Shading 2" w:semiHidden="0" w:uiPriority="64" w:unhideWhenUsed="0"/>
-    <w:lsdException w:name="Medium List 1" w:semiHidden="0" w:uiPriority="65" w:unhideWhenUsed="0"/>
-    <w:lsdException w:name="Medium List 2" w:semiHidden="0" w:uiPriority="66" w:unhideWhenUsed="0"/>
-    <w:lsdException w:name="Medium Grid 1" w:semiHidden="0" w:uiPriority="67" w:unhideWhenUsed="0"/>
-    <w:lsdException w:name="Medium Grid 2" w:semiHidden="0" w:uiPriority="68" w:unhideWhenUsed="0"/>
-    <w:lsdException w:name="Medium Grid 3" w:semiHidden="0" w:uiPriority="69" w:unhideWhenUsed="0"/>
-    <w:lsdException w:name="Dark List" w:semiHidden="0" w:uiPriority="70" w:unhideWhenUsed="0"/>
-    <w:lsdException w:name="Colorful Shading" w:semiHidden="0" w:uiPriority="71" w:unhideWhenUsed="0"/>
-    <w:lsdException w:name="Colorful List" w:semiHidden="0" w:uiPriority="72" w:unhideWhenUsed="0"/>
-    <w:lsdException w:name="Colorful Grid" w:semiHidden="0" w:uiPriority="73" w:unhideWhenUsed="0"/>
-    <w:lsdException w:name="Light Shading Accent 1" w:semiHidden="0" w:uiPriority="60" w:unhideWhenUsed="0"/>
-    <w:lsdException w:name="Light List Accent 1" w:semiHidden="0" w:uiPriority="61" w:unhideWhenUsed="0"/>
-    <w:lsdException w:name="Light Grid Accent 1" w:semiHidden="0" w:uiPriority="62" w:unhideWhenUsed="0"/>
-    <w:lsdException w:name="Medium Shading 1 Accent 1" w:semiHidden="0" w:uiPriority="63" w:unhideWhenUsed="0"/>
-    <w:lsdException w:name="Medium Shading 2 Accent 1" w:semiHidden="0" w:uiPriority="64" w:unhideWhenUsed="0"/>
-    <w:lsdException w:name="Medium List 1 Accent 1" w:semiHidden="0" w:uiPriority="65" w:unhideWhenUsed="0"/>
-    <w:lsdException w:name="Revision" w:unhideWhenUsed="0"/>
-    <w:lsdException w:name="List Paragraph" w:semiHidden="0" w:uiPriority="34" w:unhideWhenUsed="0" w:qFormat="1"/>
-    <w:lsdException w:name="Quote" w:semiHidden="0" w:uiPriority="29" w:unhideWhenUsed="0" w:qFormat="1"/>
-    <w:lsdException w:name="Intense Quote" w:semiHidden="0" w:uiPriority="30" w:unhideWhenUsed="0" w:qFormat="1"/>
-    <w:lsdException w:name="Medium List 2 Accent 1" w:semiHidden="0" w:uiPriority="66" w:unhideWhenUsed="0"/>
-    <w:lsdException w:name="Medium Grid 1 Accent 1" w:semiHidden="0" w:uiPriority="67" w:unhideWhenUsed="0"/>
-    <w:lsdException w:name="Medium Grid 2 Accent 1" w:semiHidden="0" w:uiPriority="68" w:unhideWhenUsed="0"/>
-    <w:lsdException w:name="Medium Grid 3 Accent 1" w:semiHidden="0" w:uiPriority="69" w:unhideWhenUsed="0"/>
-    <w:lsdException w:name="Dark List Accent 1" w:semiHidden="0" w:uiPriority="70" w:unhideWhenUsed="0"/>
-    <w:lsdException w:name="Colorful Shading Accent 1" w:semiHidden="0" w:uiPriority="71" w:unhideWhenUsed="0"/>
-    <w:lsdException w:name="Colorful List Accent 1" w:semiHidden="0" w:uiPriority="72" w:unhideWhenUsed="0"/>
-    <w:lsdException w:name="Colorful Grid Accent 1" w:semiHidden="0" w:uiPriority="73" w:unhideWhenUsed="0"/>
-    <w:lsdException w:name="Light Shading Accent 2" w:semiHidden="0" w:uiPriority="60" w:unhideWhenUsed="0"/>
-    <w:lsdException w:name="Light List Accent 2" w:semiHidden="0" w:uiPriority="61" w:unhideWhenUsed="0"/>
-    <w:lsdException w:name="Light Grid Accent 2" w:semiHidden="0" w:uiPriority="62" w:unhideWhenUsed="0"/>
-    <w:lsdException w:name="Medium Shading 1 Accent 2" w:semiHidden="0" w:uiPriority="63" w:unhideWhenUsed="0"/>
-    <w:lsdException w:name="Medium Shading 2 Accent 2" w:semiHidden="0" w:uiPriority="64" w:unhideWhenUsed="0"/>
-    <w:lsdException w:name="Medium List 1 Accent 2" w:semiHidden="0" w:uiPriority="65" w:unhideWhenUsed="0"/>
-    <w:lsdException w:name="Medium List 2 Accent 2" w:semiHidden="0" w:uiPriority="66" w:unhideWhenUsed="0"/>
-    <w:lsdException w:name="Medium Grid 1 Accent 2" w:semiHidden="0" w:uiPriority="67" w:unhideWhenUsed="0"/>
-    <w:lsdException w:name="Medium Grid 2 Accent 2" w:semiHidden="0" w:uiPriority="68" w:unhideWhenUsed="0"/>
-    <w:lsdException w:name="Medium Grid 3 Accent 2" w:semiHidden="0" w:uiPriority="69" w:unhideWhenUsed="0"/>
-    <w:lsdException w:name="Dark List Accent 2" w:semiHidden="0" w:uiPriority="70" w:unhideWhenUsed="0"/>
-    <w:lsdException w:name="Colorful Shading Accent 2" w:semiHidden="0" w:uiPriority="71" w:unhideWhenUsed="0"/>
-    <w:lsdException w:name="Colorful List Accent 2" w:semiHidden="0" w:uiPriority="72" w:unhideWhenUsed="0"/>
-    <w:lsdException w:name="Colorful Grid Accent 2" w:semiHidden="0" w:uiPriority="73" w:unhideWhenUsed="0"/>
-    <w:lsdException w:name="Light Shading Accent 3" w:semiHidden="0" w:uiPriority="60" w:unhideWhenUsed="0"/>
-    <w:lsdException w:name="Light List Accent 3" w:semiHidden="0" w:uiPriority="61" w:unhideWhenUsed="0"/>
-    <w:lsdException w:name="Light Grid Accent 3" w:semiHidden="0" w:uiPriority="62" w:unhideWhenUsed="0"/>
-    <w:lsdException w:name="Medium Shading 1 Accent 3" w:semiHidden="0" w:uiPriority="63" w:unhideWhenUsed="0"/>
-    <w:lsdException w:name="Medium Shading 2 Accent 3" w:semiHidden="0" w:uiPriority="64" w:unhideWhenUsed="0"/>
-    <w:lsdException w:name="Medium List 1 Accent 3" w:semiHidden="0" w:uiPriority="65" w:unhideWhenUsed="0"/>
-    <w:lsdException w:name="Medium List 2 Accent 3" w:semiHidden="0" w:uiPriority="66" w:unhideWhenUsed="0"/>
-    <w:lsdException w:name="Medium Grid 1 Accent 3" w:semiHidden="0" w:uiPriority="67" w:unhideWhenUsed="0"/>
-    <w:lsdException w:name="Medium Grid 2 Accent 3" w:semiHidden="0" w:uiPriority="68" w:unhideWhenUsed="0"/>
-    <w:lsdException w:name="Medium Grid 3 Accent 3" w:semiHidden="0" w:uiPriority="69" w:unhideWhenUsed="0"/>
-    <w:lsdException w:name="Dark List Accent 3" w:semiHidden="0" w:uiPriority="70" w:unhideWhenUsed="0"/>
-    <w:lsdException w:name="Colorful Shading Accent 3" w:semiHidden="0" w:uiPriority="71" w:unhideWhenUsed="0"/>
-    <w:lsdException w:name="Colorful List Accent 3" w:semiHidden="0" w:uiPriority="72" w:unhideWhenUsed="0"/>
-    <w:lsdException w:name="Colorful Grid Accent 3" w:semiHidden="0" w:uiPriority="73" w:unhideWhenUsed="0"/>
-    <w:lsdException w:name="Light Shading Accent 4" w:semiHidden="0" w:uiPriority="60" w:unhideWhenUsed="0"/>
-    <w:lsdException w:name="Light List Accent 4" w:semiHidden="0" w:uiPriority="61" w:unhideWhenUsed="0"/>
-    <w:lsdException w:name="Light Grid Accent 4" w:semiHidden="0" w:uiPriority="62" w:unhideWhenUsed="0"/>
-    <w:lsdException w:name="Medium Shading 1 Accent 4" w:semiHidden="0" w:uiPriority="63" w:unhideWhenUsed="0"/>
-    <w:lsdException w:name="Medium Shading 2 Accent 4" w:semiHidden="0" w:uiPriority="64" w:unhideWhenUsed="0"/>
-    <w:lsdException w:name="Medium List 1 Accent 4" w:semiHidden="0" w:uiPriority="65" w:unhideWhenUsed="0"/>
-    <w:lsdException w:name="Medium List 2 Accent 4" w:semiHidden="0" w:uiPriority="66" w:unhideWhenUsed="0"/>
-    <w:lsdException w:name="Medium Grid 1 Accent 4" w:semiHidden="0" w:uiPriority="67" w:unhideWhenUsed="0"/>
-    <w:lsdException w:name="Medium Grid 2 Accent 4" w:semiHidden="0" w:uiPriority="68" w:unhideWhenUsed="0"/>
-    <w:lsdException w:name="Medium Grid 3 Accent 4" w:semiHidden="0" w:uiPriority="69" w:unhideWhenUsed="0"/>
-    <w:lsdException w:name="Dark List Accent 4" w:semiHidden="0" w:uiPriority="70" w:unhideWhenUsed="0"/>
-    <w:lsdException w:name="Colorful Shading Accent 4" w:semiHidden="0" w:uiPriority="71" w:unhideWhenUsed="0"/>
-    <w:lsdException w:name="Colorful List Accent 4" w:semiHidden="0" w:uiPriority="72" w:unhideWhenUsed="0"/>
-    <w:lsdException w:name="Colorful Grid Accent 4" w:semiHidden="0" w:uiPriority="73" w:unhideWhenUsed="0"/>
-    <w:lsdException w:name="Light Shading Accent 5" w:semiHidden="0" w:uiPriority="60" w:unhideWhenUsed="0"/>
-    <w:lsdException w:name="Light List Accent 5" w:semiHidden="0" w:uiPriority="61" w:unhideWhenUsed="0"/>
-    <w:lsdException w:name="Light Grid Accent 5" w:semiHidden="0" w:uiPriority="62" w:unhideWhenUsed="0"/>
-    <w:lsdException w:name="Medium Shading 1 Accent 5" w:semiHidden="0" w:uiPriority="63" w:unhideWhenUsed="0"/>
-    <w:lsdException w:name="Medium Shading 2 Accent 5" w:semiHidden="0" w:uiPriority="64" w:unhideWhenUsed="0"/>
-    <w:lsdException w:name="Medium List 1 Accent 5" w:semiHidden="0" w:uiPriority="65" w:unhideWhenUsed="0"/>
-    <w:lsdException w:name="Medium List 2 Accent 5" w:semiHidden="0" w:uiPriority="66" w:unhideWhenUsed="0"/>
-    <w:lsdException w:name="Medium Grid 1 Accent 5" w:semiHidden="0" w:uiPriority="67" w:unhideWhenUsed="0"/>
-    <w:lsdException w:name="Medium Grid 2 Accent 5" w:semiHidden="0" w:uiPriority="68" w:unhideWhenUsed="0"/>
-    <w:lsdException w:name="Medium Grid 3 Accent 5" w:semiHidden="0" w:uiPriority="69" w:unhideWhenUsed="0"/>
-    <w:lsdException w:name="Dark List Accent 5" w:semiHidden="0" w:uiPriority="70" w:unhideWhenUsed="0"/>
-    <w:lsdException w:name="Colorful Shading Accent 5" w:semiHidden="0" w:uiPriority="71" w:unhideWhenUsed="0"/>
-    <w:lsdException w:name="Colorful List Accent 5" w:semiHidden="0" w:uiPriority="72" w:unhideWhenUsed="0"/>
-    <w:lsdException w:name="Colorful Grid Accent 5" w:semiHidden="0" w:uiPriority="73" w:unhideWhenUsed="0"/>
-    <w:lsdException w:name="Light Shading Accent 6" w:semiHidden="0" w:uiPriority="60" w:unhideWhenUsed="0"/>
-    <w:lsdException w:name="Light List Accent 6" w:semiHidden="0" w:uiPriority="61" w:unhideWhenUsed="0"/>
-    <w:lsdException w:name="Light Grid Accent 6" w:semiHidden="0" w:uiPriority="62" w:unhideWhenUsed="0"/>
-    <w:lsdException w:name="Medium Shading 1 Accent 6" w:semiHidden="0" w:uiPriority="63" w:unhideWhenUsed="0"/>
-    <w:lsdException w:name="Medium Shading 2 Accent 6" w:semiHidden="0" w:uiPriority="64" w:unhideWhenUsed="0"/>
-    <w:lsdException w:name="Medium List 1 Accent 6" w:semiHidden="0" w:uiPriority="65" w:unhideWhenUsed="0"/>
-    <w:lsdException w:name="Medium List 2 Accent 6" w:semiHidden="0" w:uiPriority="66" w:unhideWhenUsed="0"/>
-    <w:lsdException w:name="Medium Grid 1 Accent 6" w:semiHidden="0" w:uiPriority="67" w:unhideWhenUsed="0"/>
-    <w:lsdException w:name="Medium Grid 2 Accent 6" w:semiHidden="0" w:uiPriority="68" w:unhideWhenUsed="0"/>
-    <w:lsdException w:name="Medium Grid 3 Accent 6" w:semiHidden="0" w:uiPriority="69" w:unhideWhenUsed="0"/>
-    <w:lsdException w:name="Dark List Accent 6" w:semiHidden="0" w:uiPriority="70" w:unhideWhenUsed="0"/>
-    <w:lsdException w:name="Colorful Shading Accent 6" w:semiHidden="0" w:uiPriority="71" w:unhideWhenUsed="0"/>
-    <w:lsdException w:name="Colorful List Accent 6" w:semiHidden="0" w:uiPriority="72" w:unhideWhenUsed="0"/>
-    <w:lsdException w:name="Colorful Grid Accent 6" w:semiHidden="0" w:uiPriority="73" w:unhideWhenUsed="0"/>
-    <w:lsdException w:name="Subtle Emphasis" w:semiHidden="0" w:uiPriority="19" w:unhideWhenUsed="0" w:qFormat="1"/>
-    <w:lsdException w:name="Intense Emphasis" w:semiHidden="0" w:uiPriority="21" w:unhideWhenUsed="0" w:qFormat="1"/>
-    <w:lsdException w:name="Subtle Reference" w:semiHidden="0" w:uiPriority="31" w:unhideWhenUsed="0" w:qFormat="1"/>
-    <w:lsdException w:name="Intense Reference" w:semiHidden="0" w:uiPriority="32" w:unhideWhenUsed="0" w:qFormat="1"/>
-    <w:lsdException w:name="Book Title" w:semiHidden="0" w:uiPriority="33" w:unhideWhenUsed="0" w:qFormat="1"/>
-    <w:lsdException w:name="Bibliography" w:uiPriority="37"/>
-    <w:lsdException w:name="TOC Heading" w:uiPriority="39" w:qFormat="1"/>
-  </w:latentStyles>
-  <w:style w:type="paragraph" w:default="1" w:styleId="Normal">
-    <w:name w:val="Normal"/>
-    <w:qFormat/>
-    <w:rsid w:val="007C5EC3"/>
-    <w:pPr>
-      <w:spacing w:line="256" w:lineRule="auto"/>
-    </w:pPr>
-  </w:style>
-  <w:style w:type="character" w:default="1" w:styleId="DefaultParagraphFont">
-    <w:name w:val="Default Paragraph Font"/>
-    <w:uiPriority w:val="1"/>
     <w:unhideWhenUsed/>
   </w:style>
   <w:style w:type="table" w:default="1" w:styleId="TableNormal">
@@ -1541,16 +1708,19 @@
   <a:extraClrSchemeLst/>
   <a:extLst>
     <a:ext uri="{05A4C25C-085E-4340-85A3-A5531E510DB2}">
-      <thm15:themeFamily xmlns="" xmlns:thm15="http://schemas.microsoft.com/office/thememl/2012/main" name="Office Theme" id="{62F939B6-93AF-4DB8-9C6B-D6C7DFDC589F}" vid="{4A3C46E8-61CC-4603-A589-7422A47A8E4A}"/>
+      <thm15:themeFamily xmlns:thm15="http://schemas.microsoft.com/office/thememl/2012/main" name="Office Theme" id="{62F939B6-93AF-4DB8-9C6B-D6C7DFDC589F}" vid="{4A3C46E8-61CC-4603-A589-7422A47A8E4A}"/>
     </a:ext>
   </a:extLst>
 </a:theme>
 </file>
 
 <file path=customXml/item1.xml><?xml version="1.0" encoding="utf-8"?>
-<p:properties xmlns:p="http://schemas.microsoft.com/office/2006/metadata/properties" xmlns:xsi="http://www.w3.org/2001/XMLSchema-instance" xmlns:pc="http://schemas.microsoft.com/office/infopath/2007/PartnerControls">
-  <documentManagement/>
-</p:properties>
+<?mso-contentType ?>
+<FormTemplates xmlns="http://schemas.microsoft.com/sharepoint/v3/contenttype/forms">
+  <Display>DocumentLibraryForm</Display>
+  <Edit>DocumentLibraryForm</Edit>
+  <New>DocumentLibraryForm</New>
+</FormTemplates>
 </file>
 
 <file path=customXml/item2.xml><?xml version="1.0" encoding="utf-8"?>
@@ -1668,19 +1838,15 @@
 </file>
 
 <file path=customXml/item3.xml><?xml version="1.0" encoding="utf-8"?>
-<?mso-contentType ?>
-<FormTemplates xmlns="http://schemas.microsoft.com/sharepoint/v3/contenttype/forms">
-  <Display>DocumentLibraryForm</Display>
-  <Edit>DocumentLibraryForm</Edit>
-  <New>DocumentLibraryForm</New>
-</FormTemplates>
+<p:properties xmlns:p="http://schemas.microsoft.com/office/2006/metadata/properties" xmlns:xsi="http://www.w3.org/2001/XMLSchema-instance" xmlns:pc="http://schemas.microsoft.com/office/infopath/2007/PartnerControls">
+  <documentManagement/>
+</p:properties>
 </file>
 
 <file path=customXml/itemProps1.xml><?xml version="1.0" encoding="utf-8"?>
-<ds:datastoreItem xmlns:ds="http://schemas.openxmlformats.org/officeDocument/2006/customXml" ds:itemID="{54EDCAFC-4603-4C7F-B593-B219DF319074}">
+<ds:datastoreItem xmlns:ds="http://schemas.openxmlformats.org/officeDocument/2006/customXml" ds:itemID="{75C92128-427B-49D8-B5B9-D95F5BACD185}">
   <ds:schemaRefs>
-    <ds:schemaRef ds:uri="http://schemas.microsoft.com/office/2006/metadata/properties"/>
-    <ds:schemaRef ds:uri="http://schemas.microsoft.com/office/infopath/2007/PartnerControls"/>
+    <ds:schemaRef ds:uri="http://schemas.microsoft.com/sharepoint/v3/contenttype/forms"/>
   </ds:schemaRefs>
 </ds:datastoreItem>
 </file>
@@ -1702,9 +1868,10 @@
 </file>
 
 <file path=customXml/itemProps3.xml><?xml version="1.0" encoding="utf-8"?>
-<ds:datastoreItem xmlns:ds="http://schemas.openxmlformats.org/officeDocument/2006/customXml" ds:itemID="{75C92128-427B-49D8-B5B9-D95F5BACD185}">
+<ds:datastoreItem xmlns:ds="http://schemas.openxmlformats.org/officeDocument/2006/customXml" ds:itemID="{54EDCAFC-4603-4C7F-B593-B219DF319074}">
   <ds:schemaRefs>
-    <ds:schemaRef ds:uri="http://schemas.microsoft.com/sharepoint/v3/contenttype/forms"/>
+    <ds:schemaRef ds:uri="http://schemas.microsoft.com/office/2006/metadata/properties"/>
+    <ds:schemaRef ds:uri="http://schemas.microsoft.com/office/infopath/2007/PartnerControls"/>
   </ds:schemaRefs>
 </ds:datastoreItem>
 </file>
</xml_diff>

<commit_message>
our work on the presentation Monday's night
</commit_message>
<xml_diff>
--- a/Project write-up.docx
+++ b/Project write-up.docx
@@ -4,40 +4,133 @@
   <w:body>
     <w:p>
       <w:pPr>
+        <w:spacing w:after="0" w:line="276" w:lineRule="auto"/>
         <w:jc w:val="center"/>
-      </w:pPr>
-      <w:r>
-        <w:t xml:space="preserve">OUTLINE FOR MTH1022 PRESENTATION ON </w:t>
-      </w:r>
-      <w:proofErr w:type="gramStart"/>
+        <w:rPr>
+          <w:b/>
+          <w:sz w:val="40"/>
+        </w:rPr>
+      </w:pPr>
+      <w:r>
+        <w:rPr>
+          <w:rFonts w:ascii="Calibri" w:hAnsi="Calibri"/>
+          <w:b/>
+          <w:color w:val="000000"/>
+          <w:sz w:val="36"/>
+          <w:shd w:val="clear" w:color="auto" w:fill="FFFFFF"/>
+        </w:rPr>
+        <w:t>A Tantalizing Twist with Cubes</w:t>
+      </w:r>
+      <w:r>
+        <w:rPr>
+          <w:b/>
+          <w:sz w:val="36"/>
+        </w:rPr>
+        <w:t xml:space="preserve"> </w:t>
+      </w:r>
+    </w:p>
+    <w:p>
+      <w:pPr>
+        <w:spacing w:after="0" w:line="276" w:lineRule="auto"/>
+        <w:jc w:val="center"/>
+        <w:rPr>
+          <w:sz w:val="24"/>
+        </w:rPr>
+      </w:pPr>
+      <w:r>
+        <w:rPr>
+          <w:sz w:val="24"/>
+        </w:rPr>
+        <w:t xml:space="preserve">Nicholas Brandt – Yi </w:t>
+      </w:r>
+      <w:proofErr w:type="spellStart"/>
+      <w:r>
+        <w:rPr>
+          <w:sz w:val="24"/>
+        </w:rPr>
+        <w:t>Yi</w:t>
+      </w:r>
+      <w:proofErr w:type="spellEnd"/>
+      <w:r>
+        <w:rPr>
+          <w:sz w:val="24"/>
+        </w:rPr>
+        <w:t xml:space="preserve"> (Lily) Zhang – Thoa Ta</w:t>
+      </w:r>
+    </w:p>
+    <w:p>
+      <w:pPr>
+        <w:spacing w:after="0" w:line="276" w:lineRule="auto"/>
+        <w:jc w:val="center"/>
+        <w:rPr>
+          <w:sz w:val="24"/>
+        </w:rPr>
+      </w:pPr>
       <w:r>
         <w:rPr>
           <w:i/>
-        </w:rPr>
-        <w:t>The</w:t>
-      </w:r>
-      <w:proofErr w:type="gramEnd"/>
-      <w:r>
-        <w:rPr>
-          <w:i/>
-        </w:rPr>
-        <w:t xml:space="preserve"> Tantalizing Four Cubes</w:t>
-      </w:r>
-    </w:p>
-    <w:p>
-      <w:pPr>
+          <w:sz w:val="24"/>
+        </w:rPr>
+        <w:t xml:space="preserve">Faculty Advisor: </w:t>
+      </w:r>
+      <w:proofErr w:type="spellStart"/>
+      <w:r>
+        <w:rPr>
+          <w:sz w:val="24"/>
+        </w:rPr>
+        <w:t>Satyanand</w:t>
+      </w:r>
+      <w:proofErr w:type="spellEnd"/>
+      <w:r>
+        <w:rPr>
+          <w:sz w:val="24"/>
+        </w:rPr>
+        <w:t xml:space="preserve"> Singh, Ph.D.</w:t>
+      </w:r>
+    </w:p>
+    <w:p>
+      <w:pPr>
+        <w:spacing w:after="0" w:line="276" w:lineRule="auto"/>
         <w:jc w:val="center"/>
-      </w:pPr>
-      <w:r>
-        <w:t xml:space="preserve">Nicholas Brandt, Yi </w:t>
-      </w:r>
-      <w:proofErr w:type="spellStart"/>
-      <w:r>
-        <w:t>Yi</w:t>
-      </w:r>
-      <w:proofErr w:type="spellEnd"/>
-      <w:r>
-        <w:t xml:space="preserve"> (Lily) Zhang, Thoa Ta</w:t>
+        <w:rPr>
+          <w:sz w:val="24"/>
+        </w:rPr>
+      </w:pPr>
+      <w:r>
+        <w:rPr>
+          <w:sz w:val="24"/>
+        </w:rPr>
+        <w:t>Division of Computer Science</w:t>
+      </w:r>
+    </w:p>
+    <w:p>
+      <w:pPr>
+        <w:spacing w:after="0" w:line="276" w:lineRule="auto"/>
+        <w:jc w:val="center"/>
+        <w:rPr>
+          <w:sz w:val="24"/>
+        </w:rPr>
+      </w:pPr>
+      <w:r>
+        <w:rPr>
+          <w:sz w:val="24"/>
+        </w:rPr>
+        <w:t>College of Professional Studies</w:t>
+      </w:r>
+    </w:p>
+    <w:p>
+      <w:pPr>
+        <w:spacing w:after="0" w:line="276" w:lineRule="auto"/>
+        <w:jc w:val="center"/>
+        <w:rPr>
+          <w:sz w:val="24"/>
+        </w:rPr>
+      </w:pPr>
+      <w:r>
+        <w:rPr>
+          <w:sz w:val="24"/>
+        </w:rPr>
+        <w:t>St. John’s University (Queens, NY)</w:t>
       </w:r>
     </w:p>
     <w:p>
@@ -47,69 +140,35 @@
           <w:ilvl w:val="0"/>
           <w:numId w:val="1"/>
         </w:numPr>
-      </w:pPr>
-      <w:r>
+        <w:spacing w:after="0" w:line="276" w:lineRule="auto"/>
+        <w:ind w:left="720"/>
+        <w:rPr>
+          <w:sz w:val="28"/>
+          <w:u w:val="single"/>
+        </w:rPr>
+      </w:pPr>
+      <w:r>
+        <w:rPr>
+          <w:sz w:val="28"/>
+          <w:u w:val="single"/>
+        </w:rPr>
         <w:t>Introduction</w:t>
       </w:r>
-      <w:r>
-        <w:br/>
-      </w:r>
-    </w:p>
-    <w:p>
-      <w:pPr>
-        <w:pStyle w:val="ListParagraph"/>
-        <w:ind w:left="1440" w:firstLine="720"/>
-      </w:pPr>
-      <w:r>
-        <w:t>In this presentation, we will apply graph theoretic solutions to a notable combinatorial problem involving a set of four cubes with colored faces. The problem was condensed into a game and sold under a few different names in North American market in th</w:t>
-      </w:r>
-      <w:r>
-        <w:t>e past century. Most popularly dubbed</w:t>
-      </w:r>
-      <w:r>
-        <w:t xml:space="preserve"> “Instant Insanity” or “Th</w:t>
-      </w:r>
-      <w:r>
-        <w:t>e Great Tantalizer”, there exist</w:t>
-      </w:r>
-      <w:r>
-        <w:t xml:space="preserve"> varying versions of the game, </w:t>
-      </w:r>
-      <w:r>
-        <w:t>however most follow</w:t>
-      </w:r>
-      <w:r>
-        <w:t xml:space="preserve"> suit of the original configuration, whic</w:t>
-      </w:r>
-      <w:r>
-        <w:t>h allowed for only one solution.</w:t>
-      </w:r>
-      <w:r>
-        <w:t xml:space="preserve"> </w:t>
-      </w:r>
-      <w:r>
-        <w:t>S</w:t>
-      </w:r>
-      <w:r>
-        <w:t>ome</w:t>
-      </w:r>
-      <w:r>
-        <w:t xml:space="preserve"> other versions, although,</w:t>
-      </w:r>
-      <w:r>
-        <w:t xml:space="preserve"> contain</w:t>
-      </w:r>
-      <w:r>
-        <w:t xml:space="preserve"> </w:t>
-      </w:r>
-      <w:r>
-        <w:t>their own unique</w:t>
-      </w:r>
-      <w:r>
-        <w:t xml:space="preserve"> color</w:t>
-      </w:r>
-      <w:r>
-        <w:t xml:space="preserve"> configurations and number of solutions to the general problem. </w:t>
+    </w:p>
+    <w:p>
+      <w:pPr>
+        <w:spacing w:after="0" w:line="276" w:lineRule="auto"/>
+      </w:pPr>
+      <w:r>
+        <w:t xml:space="preserve">In this presentation, we will apply graph theoretic solutions to a notable combinatorial problem involving a set of four cubes with colored faces. The problem was condensed into a game and sold under a few different names in North American market in the past century, the most popular names being “Instant Insanity” and “The Great Tantalizer.” There exist varying versions of the game, but most follow suit of the original configuration, which allowed for only one solution. The general problem, however, allows any configuration of colors, and thus can have more than one solutions, or even none. </w:t>
+      </w:r>
+      <w:r>
+        <w:rPr>
+          <w:rFonts w:ascii="Calibri" w:hAnsi="Calibri"/>
+          <w:color w:val="000000"/>
+          <w:shd w:val="clear" w:color="auto" w:fill="FFFFFF"/>
+        </w:rPr>
+        <w:t xml:space="preserve">We will briefly discuss graph theory, its applications, and how we used it to implement a supplemental computer program to solve the puzzle given any specific color input. </w:t>
       </w:r>
       <w:r>
         <w:br/>
@@ -122,15 +181,32 @@
           <w:ilvl w:val="0"/>
           <w:numId w:val="1"/>
         </w:numPr>
-      </w:pPr>
-      <w:r>
+        <w:spacing w:after="0" w:line="276" w:lineRule="auto"/>
+        <w:ind w:left="720"/>
+        <w:rPr>
+          <w:sz w:val="28"/>
+          <w:u w:val="single"/>
+        </w:rPr>
+      </w:pPr>
+      <w:r>
+        <w:rPr>
+          <w:sz w:val="28"/>
+          <w:u w:val="single"/>
+        </w:rPr>
         <w:t>Summary of the problem</w:t>
       </w:r>
     </w:p>
     <w:p>
       <w:pPr>
-        <w:pStyle w:val="ListParagraph"/>
-        <w:ind w:left="1440"/>
+        <w:spacing w:after="0" w:line="276" w:lineRule="auto"/>
+      </w:pPr>
+      <w:r>
+        <w:t xml:space="preserve">The general problem can have more (or fewer) cubes, faces, and colors, but we will limit ourselves to four-faced cubes with four colors. We call it the Four Cubes Problem for ease of address. </w:t>
+      </w:r>
+    </w:p>
+    <w:p>
+      <w:pPr>
+        <w:spacing w:after="0" w:line="276" w:lineRule="auto"/>
       </w:pPr>
     </w:p>
     <w:p>
@@ -140,66 +216,51 @@
           <w:ilvl w:val="0"/>
           <w:numId w:val="2"/>
         </w:numPr>
-      </w:pPr>
-      <w:r>
-        <w:t xml:space="preserve">Given the problem includes 4 separate cubes and 4 unique colors, the total number of possible arrangements is </w:t>
-      </w:r>
+        <w:spacing w:after="0" w:line="276" w:lineRule="auto"/>
+        <w:ind w:left="720"/>
+      </w:pPr>
+      <w:r>
+        <w:t>The goal of the Four Cubes Problem is to arrange four separate cubes, each colored one of four colors on each face, in a way such to create a “log” of cubes, which is one cube, one cube deep, and four cubes wide. The log of cubes is held together, and rotated as a whole to show a combination of the faces of each cubes, creating a multicolored “log-face” at each rotation.</w:t>
+      </w:r>
+    </w:p>
+    <w:p>
+      <w:pPr>
+        <w:pStyle w:val="ListParagraph"/>
+        <w:spacing w:after="0" w:line="276" w:lineRule="auto"/>
+        <w:jc w:val="center"/>
+      </w:pPr>
       <w:r>
         <w:rPr>
           <w:b/>
-        </w:rPr>
-        <w:t>41,472</w:t>
-      </w:r>
-      <w:r>
-        <w:t>. This number is calculated as follows:</w:t>
-      </w:r>
-    </w:p>
-    <w:p>
-      <w:pPr>
-        <w:pStyle w:val="ListParagraph"/>
-        <w:ind w:left="2160"/>
-      </w:pPr>
+          <w:color w:val="FF0000"/>
+        </w:rPr>
+        <w:t>(</w:t>
+      </w:r>
+      <w:proofErr w:type="gramStart"/>
       <w:r>
         <w:rPr>
           <w:b/>
-        </w:rPr>
-        <w:t>(1)</w:t>
-      </w:r>
-      <w:r>
-        <w:t xml:space="preserve"> There are 3 ways in which the first cube may be chosen, by first deciding </w:t>
-      </w:r>
-      <w:r>
-        <w:t>which pair of faces will be left-right pair. Only 3 pairs exist on a cube, therefore the first choice is simplest.</w:t>
-      </w:r>
-    </w:p>
-    <w:p>
-      <w:pPr>
-        <w:pStyle w:val="ListParagraph"/>
-        <w:ind w:left="2160"/>
+          <w:color w:val="FF0000"/>
+        </w:rPr>
+        <w:t>possible</w:t>
+      </w:r>
+      <w:proofErr w:type="gramEnd"/>
+      <w:r>
         <w:rPr>
           <w:b/>
-        </w:rPr>
-      </w:pPr>
-      <w:r>
+          <w:color w:val="FF0000"/>
+        </w:rPr>
+        <w:t xml:space="preserve"> graphics here)</w:t>
+      </w:r>
+    </w:p>
+    <w:p>
+      <w:pPr>
+        <w:pStyle w:val="ListParagraph"/>
+        <w:spacing w:after="0" w:line="276" w:lineRule="auto"/>
         <w:rPr>
           <w:b/>
-        </w:rPr>
-        <w:t>(2)</w:t>
-      </w:r>
-      <w:r>
-        <w:t xml:space="preserve"> This number is then multiplied by the number of ways in which a following cube may be added to the subsequent in relation to it. In this case, there are 24 ways in which a new cube may be added in relation to an established sequence of cubes. This is then repeated for each remaining cube to be added to the sequence, finally generating a total of </w:t>
-      </w:r>
-      <w:r>
-        <w:rPr>
-          <w:b/>
-        </w:rPr>
-        <w:t>3 x 24 x 24 x 24 = 41,472.</w:t>
-      </w:r>
-    </w:p>
-    <w:p>
-      <w:pPr>
-        <w:pStyle w:val="ListParagraph"/>
-        <w:ind w:left="2160"/>
+          <w:color w:val="FF0000"/>
+        </w:rPr>
       </w:pPr>
     </w:p>
     <w:p>
@@ -209,20 +270,67 @@
           <w:ilvl w:val="0"/>
           <w:numId w:val="2"/>
         </w:numPr>
-      </w:pPr>
-      <w:r>
-        <w:t xml:space="preserve">Given the fact that there is a single solution for a configuration of cubes, the probability of generating a solution in a completely random way would be 1 in 41,472, or roughly a 0.002% chance. This is more than three times less likely than the chance you will be struck by lightning in your lifetime, which is quoted as about a 1 in 13,000 chance (as per the National Oceanic and Atmospheric Administration: </w:t>
-      </w:r>
-      <w:r>
-        <w:t>http://www.lightningsafety.noaa.gov/odds.shtml</w:t>
-      </w:r>
-      <w:r>
-        <w:t>).</w:t>
-      </w:r>
-    </w:p>
-    <w:p>
-      <w:pPr>
-        <w:pStyle w:val="ListParagraph"/>
+        <w:spacing w:after="0" w:line="276" w:lineRule="auto"/>
+        <w:ind w:left="720"/>
+      </w:pPr>
+      <w:r>
+        <w:t xml:space="preserve">The combined sequence of the colored faces must not repeat any color on the same face of the log, but must also have each color appear once on each face of the log. Given the problem includes four separate cubes and four unique colors, the total number of possible arrangements is </w:t>
+      </w:r>
+      <w:r>
+        <w:rPr>
+          <w:b/>
+        </w:rPr>
+        <w:t>41,472</w:t>
+      </w:r>
+      <w:r>
+        <w:t>. This number is calculated as follows:</w:t>
+      </w:r>
+    </w:p>
+    <w:p>
+      <w:pPr>
+        <w:pStyle w:val="ListParagraph"/>
+        <w:spacing w:after="0" w:line="276" w:lineRule="auto"/>
+        <w:ind w:left="1440"/>
+      </w:pPr>
+      <w:r>
+        <w:rPr>
+          <w:b/>
+        </w:rPr>
+        <w:t>(1)</w:t>
+      </w:r>
+      <w:r>
+        <w:t xml:space="preserve"> The first cube are chosen by deciding which pair of faces will be left-right pair. Only three pairs exist on a cube, therefore there are three ways to arrange the first cube.</w:t>
+      </w:r>
+    </w:p>
+    <w:p>
+      <w:pPr>
+        <w:pStyle w:val="ListParagraph"/>
+        <w:spacing w:after="0" w:line="276" w:lineRule="auto"/>
+        <w:ind w:left="1440"/>
+      </w:pPr>
+      <w:r>
+        <w:rPr>
+          <w:b/>
+        </w:rPr>
+        <w:t>(2)</w:t>
+      </w:r>
+      <w:r>
+        <w:t xml:space="preserve"> This number is then multiplied by the number of ways in which a following cube may be added to the subsequent in relation to it. In this case, there are 24 ways in which a new cube may be added in relation to an established sequence of cubes. This is then repeated for each remaining cube to be added to the sequence, finally generating a total of </w:t>
+      </w:r>
+      <w:r>
+        <w:rPr>
+          <w:b/>
+        </w:rPr>
+        <w:t xml:space="preserve">3 x 24 x 24 x 24 = 41,472 </w:t>
+      </w:r>
+      <w:r>
+        <w:t>for four cubes.</w:t>
+      </w:r>
+    </w:p>
+    <w:p>
+      <w:pPr>
+        <w:pStyle w:val="ListParagraph"/>
+        <w:spacing w:after="0" w:line="276" w:lineRule="auto"/>
         <w:ind w:left="1440"/>
       </w:pPr>
     </w:p>
@@ -233,13 +341,31 @@
           <w:ilvl w:val="0"/>
           <w:numId w:val="2"/>
         </w:numPr>
-      </w:pPr>
-      <w:r>
-        <w:t>Instant Insanity puzzle and solution description**</w:t>
-      </w:r>
-      <w:r>
-        <w:br/>
-      </w:r>
+        <w:spacing w:after="0" w:line="276" w:lineRule="auto"/>
+        <w:ind w:left="720"/>
+      </w:pPr>
+      <w:r>
+        <w:t xml:space="preserve">Given the fact that there is a single solution for a configuration of cubes, the probability of generating a solution in a completely random manner would be 1 in 41,472, or roughly a </w:t>
+      </w:r>
+      <w:r>
+        <w:rPr>
+          <w:b/>
+        </w:rPr>
+        <w:t>0.002%</w:t>
+      </w:r>
+      <w:r>
+        <w:t xml:space="preserve"> </w:t>
+      </w:r>
+      <w:r>
+        <w:lastRenderedPageBreak/>
+        <w:t>chance. This means one is three times less likely to generate a solution randomly than one is to be struck by lightning in one’s lifetime, which is quoted as about a 1 in 13,000 chance [1].</w:t>
+      </w:r>
+    </w:p>
+    <w:p>
+      <w:pPr>
+        <w:pStyle w:val="ListParagraph"/>
+        <w:spacing w:after="0" w:line="276" w:lineRule="auto"/>
+      </w:pPr>
     </w:p>
     <w:p>
       <w:pPr>
@@ -248,18 +374,23 @@
           <w:ilvl w:val="0"/>
           <w:numId w:val="1"/>
         </w:numPr>
-      </w:pPr>
-      <w:r>
-        <w:t xml:space="preserve">Overview of graph theory: </w:t>
-      </w:r>
-      <w:r>
-        <w:br/>
-      </w:r>
-    </w:p>
-    <w:p>
-      <w:pPr>
-        <w:pStyle w:val="ListParagraph"/>
-        <w:ind w:left="1080" w:firstLine="360"/>
+        <w:spacing w:after="0" w:line="276" w:lineRule="auto"/>
+        <w:ind w:left="720"/>
+        <w:rPr>
+          <w:u w:val="single"/>
+        </w:rPr>
+      </w:pPr>
+      <w:r>
+        <w:rPr>
+          <w:sz w:val="28"/>
+          <w:u w:val="single"/>
+        </w:rPr>
+        <w:t>Overview of graph theory</w:t>
+      </w:r>
+    </w:p>
+    <w:p>
+      <w:pPr>
+        <w:spacing w:after="0" w:line="276" w:lineRule="auto"/>
       </w:pPr>
       <w:r>
         <w:t xml:space="preserve">Graph theory is a discipline within mathematics that handles the study of mathematical structures known as </w:t>
@@ -282,13 +413,7 @@
         <w:t>vertices</w:t>
       </w:r>
       <w:r>
-        <w:t>, which represent entities or states within a given mathematical</w:t>
-      </w:r>
-      <w:r>
-        <w:t xml:space="preserve"> system. Relationships between</w:t>
-      </w:r>
-      <w:r>
-        <w:t xml:space="preserve"> vertices of a graph are represented by </w:t>
+        <w:t xml:space="preserve">, which represent entities or states within a given mathematical system. Relationships between vertices of a graph are represented by </w:t>
       </w:r>
       <w:r>
         <w:rPr>
@@ -298,16 +423,7 @@
         <w:t>edges</w:t>
       </w:r>
       <w:r>
-        <w:t xml:space="preserve">, which are illustrated in a graph </w:t>
-      </w:r>
-      <w:r>
-        <w:t xml:space="preserve">using lines or curves between a </w:t>
-      </w:r>
-      <w:r>
-        <w:t>set of vertices.</w:t>
-      </w:r>
-      <w:r>
-        <w:t xml:space="preserve"> An edge which connects a vertex to itself is called a </w:t>
+        <w:t xml:space="preserve">, which are illustrated in a graph using lines or curves between a set of vertices. An edge which connects a vertex to itself is called a </w:t>
       </w:r>
       <w:r>
         <w:rPr>
@@ -317,10 +433,7 @@
         <w:t>loop</w:t>
       </w:r>
       <w:r>
-        <w:t>.</w:t>
-      </w:r>
-      <w:r>
-        <w:t xml:space="preserve"> A vertex of a graph is said to have </w:t>
+        <w:t xml:space="preserve">. A vertex of a graph is said to have </w:t>
       </w:r>
       <w:r>
         <w:rPr>
@@ -330,33 +443,14 @@
         <w:t xml:space="preserve">nth degree </w:t>
       </w:r>
       <w:r>
-        <w:t>when said ve</w:t>
-      </w:r>
-      <w:r>
-        <w:t xml:space="preserve">rtex contains n-number of edges connected to it. </w:t>
+        <w:t xml:space="preserve">when said vertex contains n-number of edges connected to it. </w:t>
       </w:r>
       <w:r>
         <w:br/>
       </w:r>
       <w:r>
-        <w:lastRenderedPageBreak/>
         <w:tab/>
-        <w:t>The implied goal of employing a graph-theoretic approach to a given problem i</w:t>
-      </w:r>
-      <w:r>
-        <w:t>s to represent a set of data, and</w:t>
-      </w:r>
-      <w:r>
-        <w:t xml:space="preserve"> any relationships inherent within that set</w:t>
-      </w:r>
-      <w:r>
-        <w:t>,</w:t>
-      </w:r>
-      <w:r>
-        <w:t xml:space="preserve"> in a more intuitive way, and </w:t>
-      </w:r>
-      <w:r>
-        <w:t xml:space="preserve">to create a model of a problem in such a way that one may find more profound understanding of the features and characteristics governing the problem. </w:t>
+        <w:t xml:space="preserve">The implied goal of employing a graph-theoretic approach to a given problem is to represent a set of data, and any relationships inherent within that set, in a more intuitive way. This allows one to create a model of a problem, through which one may hope to find a more profound understanding of the features and characteristics governing the problem. </w:t>
       </w:r>
       <w:r>
         <w:br/>
@@ -369,9 +463,300 @@
           <w:ilvl w:val="0"/>
           <w:numId w:val="1"/>
         </w:numPr>
-      </w:pPr>
-      <w:r>
-        <w:t>Our own examples:</w:t>
+        <w:spacing w:after="0" w:line="276" w:lineRule="auto"/>
+        <w:ind w:left="720"/>
+        <w:rPr>
+          <w:sz w:val="28"/>
+          <w:u w:val="single"/>
+        </w:rPr>
+      </w:pPr>
+      <w:r>
+        <w:rPr>
+          <w:sz w:val="28"/>
+          <w:u w:val="single"/>
+        </w:rPr>
+        <w:t>How does Graph Theory help solve this puzzle?</w:t>
+      </w:r>
+    </w:p>
+    <w:p>
+      <w:pPr>
+        <w:spacing w:after="0" w:line="276" w:lineRule="auto"/>
+      </w:pPr>
+    </w:p>
+    <w:p>
+      <w:pPr>
+        <w:pStyle w:val="ListParagraph"/>
+        <w:numPr>
+          <w:ilvl w:val="1"/>
+          <w:numId w:val="1"/>
+        </w:numPr>
+        <w:spacing w:after="0" w:line="276" w:lineRule="auto"/>
+        <w:ind w:left="1080"/>
+      </w:pPr>
+      <w:r>
+        <w:t xml:space="preserve">Reasoning: </w:t>
+      </w:r>
+    </w:p>
+    <w:p>
+      <w:pPr>
+        <w:pStyle w:val="ListParagraph"/>
+        <w:spacing w:after="0" w:line="276" w:lineRule="auto"/>
+        <w:ind w:left="1080"/>
+        <w:jc w:val="center"/>
+        <w:rPr>
+          <w:b/>
+          <w:color w:val="FF0000"/>
+        </w:rPr>
+      </w:pPr>
+      <w:r>
+        <w:rPr>
+          <w:b/>
+          <w:color w:val="FF0000"/>
+        </w:rPr>
+        <w:t xml:space="preserve"> (4 crosses here)</w:t>
+      </w:r>
+    </w:p>
+    <w:p>
+      <w:pPr>
+        <w:spacing w:after="0" w:line="276" w:lineRule="auto"/>
+        <w:rPr>
+          <w:b/>
+          <w:color w:val="FF0000"/>
+        </w:rPr>
+      </w:pPr>
+      <w:r>
+        <w:t xml:space="preserve">The edges in a graph help visualize the relationships between opposite-side pairs, which are important because the color of one face forces that of the opposite face. Faces are considered in opposite-side pairs because it is dimensionally impossible to rotate a cube in such a way that one face moves and its corresponding opposite face does not. In contrast, we can move a given face and not necessarily move its neighboring or adjacent faces. </w:t>
+      </w:r>
+    </w:p>
+    <w:p>
+      <w:pPr>
+        <w:pStyle w:val="ListParagraph"/>
+        <w:spacing w:after="0" w:line="276" w:lineRule="auto"/>
+        <w:ind w:left="1080"/>
+        <w:jc w:val="center"/>
+        <w:rPr>
+          <w:color w:val="FF0000"/>
+        </w:rPr>
+      </w:pPr>
+      <w:r>
+        <w:rPr>
+          <w:color w:val="FF0000"/>
+        </w:rPr>
+        <w:t>(</w:t>
+      </w:r>
+      <w:proofErr w:type="gramStart"/>
+      <w:r>
+        <w:rPr>
+          <w:color w:val="FF0000"/>
+        </w:rPr>
+        <w:t>one</w:t>
+      </w:r>
+      <w:proofErr w:type="gramEnd"/>
+      <w:r>
+        <w:rPr>
+          <w:color w:val="FF0000"/>
+        </w:rPr>
+        <w:t xml:space="preserve"> of the cubes are displayed here, in 2 states: before move, after move)</w:t>
+      </w:r>
+    </w:p>
+    <w:p>
+      <w:pPr>
+        <w:pStyle w:val="ListParagraph"/>
+        <w:spacing w:after="0" w:line="276" w:lineRule="auto"/>
+        <w:ind w:left="1080"/>
+      </w:pPr>
+    </w:p>
+    <w:p>
+      <w:pPr>
+        <w:spacing w:after="0" w:line="276" w:lineRule="auto"/>
+      </w:pPr>
+      <w:r>
+        <w:t xml:space="preserve">Since one side of a log needs one of each color, two opposite sides of the log will aggregately have two of each color. To achieve this goal, a possible graph representation can have vertices as colors and their degree as how many times they appear on a log. This leads us to the following choice of graph construction, where edges represent pairs and vertices represent colors, making it easy to measure the degree of each color and visualize the connections of pairs. </w:t>
+      </w:r>
+    </w:p>
+    <w:p>
+      <w:pPr>
+        <w:pStyle w:val="ListParagraph"/>
+        <w:spacing w:after="0" w:line="276" w:lineRule="auto"/>
+        <w:ind w:left="1080"/>
+      </w:pPr>
+    </w:p>
+    <w:p>
+      <w:pPr>
+        <w:spacing w:after="0" w:line="276" w:lineRule="auto"/>
+      </w:pPr>
+      <w:r>
+        <w:t>Before the algorithm, some definitions need to be introduced:</w:t>
+      </w:r>
+    </w:p>
+    <w:p>
+      <w:pPr>
+        <w:pStyle w:val="ListParagraph"/>
+        <w:numPr>
+          <w:ilvl w:val="0"/>
+          <w:numId w:val="7"/>
+        </w:numPr>
+        <w:spacing w:after="0" w:line="276" w:lineRule="auto"/>
+        <w:ind w:left="360"/>
+      </w:pPr>
+      <w:r>
+        <w:rPr>
+          <w:b/>
+          <w:u w:val="single"/>
+        </w:rPr>
+        <w:t>Master graph</w:t>
+      </w:r>
+      <w:r>
+        <w:t>: …..</w:t>
+      </w:r>
+    </w:p>
+    <w:p>
+      <w:pPr>
+        <w:pStyle w:val="ListParagraph"/>
+        <w:numPr>
+          <w:ilvl w:val="0"/>
+          <w:numId w:val="7"/>
+        </w:numPr>
+        <w:spacing w:after="0" w:line="276" w:lineRule="auto"/>
+        <w:ind w:left="360"/>
+      </w:pPr>
+      <w:r>
+        <w:t xml:space="preserve">A </w:t>
+      </w:r>
+      <w:r>
+        <w:rPr>
+          <w:b/>
+          <w:u w:val="single"/>
+        </w:rPr>
+        <w:t>valid subgraph</w:t>
+      </w:r>
+      <w:r>
+        <w:t xml:space="preserve"> is a …..</w:t>
+      </w:r>
+    </w:p>
+    <w:p>
+      <w:pPr>
+        <w:pStyle w:val="ListParagraph"/>
+        <w:spacing w:after="0" w:line="276" w:lineRule="auto"/>
+        <w:ind w:left="360"/>
+      </w:pPr>
+    </w:p>
+    <w:p>
+      <w:pPr>
+        <w:pStyle w:val="ListParagraph"/>
+        <w:numPr>
+          <w:ilvl w:val="1"/>
+          <w:numId w:val="1"/>
+        </w:numPr>
+        <w:spacing w:after="0" w:line="276" w:lineRule="auto"/>
+        <w:ind w:left="1080"/>
+      </w:pPr>
+      <w:r>
+        <w:t xml:space="preserve">Algorithm: </w:t>
+      </w:r>
+    </w:p>
+    <w:p>
+      <w:pPr>
+        <w:pStyle w:val="ListParagraph"/>
+        <w:numPr>
+          <w:ilvl w:val="0"/>
+          <w:numId w:val="9"/>
+        </w:numPr>
+        <w:spacing w:after="0" w:line="276" w:lineRule="auto"/>
+        <w:ind w:left="360"/>
+      </w:pPr>
+      <w:r>
+        <w:t>Create a master graph</w:t>
+      </w:r>
+    </w:p>
+    <w:p>
+      <w:pPr>
+        <w:pStyle w:val="ListParagraph"/>
+        <w:numPr>
+          <w:ilvl w:val="0"/>
+          <w:numId w:val="6"/>
+        </w:numPr>
+        <w:spacing w:after="0" w:line="276" w:lineRule="auto"/>
+        <w:ind w:left="360"/>
+      </w:pPr>
+      <w:r>
+        <w:t>Extract valid subgraphs. A valid subgraph is one that …</w:t>
+      </w:r>
+    </w:p>
+    <w:p>
+      <w:pPr>
+        <w:pStyle w:val="ListParagraph"/>
+        <w:numPr>
+          <w:ilvl w:val="0"/>
+          <w:numId w:val="6"/>
+        </w:numPr>
+        <w:spacing w:after="0" w:line="276" w:lineRule="auto"/>
+        <w:ind w:left="360"/>
+      </w:pPr>
+      <w:r>
+        <w:t>…</w:t>
+      </w:r>
+    </w:p>
+    <w:p>
+      <w:pPr>
+        <w:pStyle w:val="ListParagraph"/>
+        <w:spacing w:after="0" w:line="276" w:lineRule="auto"/>
+        <w:ind w:left="1440"/>
+        <w:jc w:val="center"/>
+        <w:rPr>
+          <w:color w:val="FF0000"/>
+        </w:rPr>
+      </w:pPr>
+      <w:r>
+        <w:rPr>
+          <w:color w:val="FF0000"/>
+        </w:rPr>
+        <w:t>(</w:t>
+      </w:r>
+      <w:proofErr w:type="gramStart"/>
+      <w:r>
+        <w:rPr>
+          <w:color w:val="FF0000"/>
+        </w:rPr>
+        <w:t>a</w:t>
+      </w:r>
+      <w:proofErr w:type="gramEnd"/>
+      <w:r>
+        <w:rPr>
+          <w:color w:val="FF0000"/>
+        </w:rPr>
+        <w:t xml:space="preserve"> master graph. Caption: a master graph’s definition)</w:t>
+      </w:r>
+    </w:p>
+    <w:p>
+      <w:pPr>
+        <w:pStyle w:val="ListParagraph"/>
+        <w:spacing w:after="0" w:line="276" w:lineRule="auto"/>
+        <w:ind w:left="1440"/>
+        <w:jc w:val="center"/>
+        <w:rPr>
+          <w:color w:val="FF0000"/>
+        </w:rPr>
+      </w:pPr>
+    </w:p>
+    <w:p>
+      <w:pPr>
+        <w:pStyle w:val="ListParagraph"/>
+        <w:numPr>
+          <w:ilvl w:val="1"/>
+          <w:numId w:val="1"/>
+        </w:numPr>
+        <w:spacing w:after="0" w:line="276" w:lineRule="auto"/>
+        <w:ind w:left="1080"/>
+      </w:pPr>
+      <w:r>
+        <w:t>(Our own) examples: (</w:t>
+      </w:r>
+      <w:r>
+        <w:rPr>
+          <w:b/>
+        </w:rPr>
+        <w:t>can put on board)</w:t>
       </w:r>
     </w:p>
     <w:p>
@@ -381,6 +766,8 @@
           <w:ilvl w:val="0"/>
           <w:numId w:val="3"/>
         </w:numPr>
+        <w:spacing w:after="0" w:line="276" w:lineRule="auto"/>
+        <w:ind w:left="360"/>
       </w:pPr>
       <w:r>
         <w:t>A case that does not work &amp; why</w:t>
@@ -393,15 +780,19 @@
           <w:ilvl w:val="0"/>
           <w:numId w:val="3"/>
         </w:numPr>
-      </w:pPr>
-      <w:r>
-        <w:t xml:space="preserve">A case that works &amp; </w:t>
-      </w:r>
-      <w:bookmarkStart w:id="0" w:name="_GoBack"/>
-      <w:bookmarkEnd w:id="0"/>
-      <w:r>
-        <w:t>why, how to solve it</w:t>
-      </w:r>
+        <w:spacing w:after="0" w:line="276" w:lineRule="auto"/>
+        <w:ind w:left="360"/>
+      </w:pPr>
+      <w:r>
+        <w:t>A case that works &amp; why, how to solve it</w:t>
+      </w:r>
+    </w:p>
+    <w:p>
+      <w:pPr>
+        <w:pStyle w:val="ListParagraph"/>
+        <w:spacing w:after="0" w:line="276" w:lineRule="auto"/>
+        <w:ind w:left="1440"/>
+      </w:pPr>
     </w:p>
     <w:p>
       <w:pPr>
@@ -410,36 +801,44 @@
           <w:ilvl w:val="0"/>
           <w:numId w:val="1"/>
         </w:numPr>
-      </w:pPr>
-      <w:r>
-        <w:t xml:space="preserve">Applications of </w:t>
-      </w:r>
-      <w:r>
-        <w:t>graph theory</w:t>
-      </w:r>
-      <w:r>
-        <w:t xml:space="preserve">: </w:t>
-      </w:r>
+        <w:spacing w:after="0" w:line="276" w:lineRule="auto"/>
+        <w:ind w:left="720"/>
+      </w:pPr>
+      <w:r>
+        <w:rPr>
+          <w:sz w:val="28"/>
+          <w:u w:val="single"/>
+        </w:rPr>
+        <w:t>Other applications of graph theory:</w:t>
+      </w:r>
+      <w:r>
+        <w:t xml:space="preserve"> (</w:t>
+      </w:r>
+      <w:r>
+        <w:rPr>
+          <w:b/>
+        </w:rPr>
+        <w:t>graphics, put on board)</w:t>
+      </w:r>
+    </w:p>
+    <w:p>
+      <w:pPr>
+        <w:pStyle w:val="ListParagraph"/>
+        <w:spacing w:after="0" w:line="276" w:lineRule="auto"/>
+      </w:pPr>
     </w:p>
     <w:p>
       <w:pPr>
         <w:pStyle w:val="ListParagraph"/>
         <w:numPr>
           <w:ilvl w:val="0"/>
-          <w:numId w:val="5"/>
+          <w:numId w:val="3"/>
         </w:numPr>
-      </w:pPr>
-      <w:r>
-        <w:t xml:space="preserve">Classic applications: </w:t>
-      </w:r>
-      <w:r>
-        <w:t>t</w:t>
-      </w:r>
-      <w:r>
-        <w:t xml:space="preserve">ravelling sales man, </w:t>
-      </w:r>
-      <w:r>
-        <w:t>the four color theorem</w:t>
+        <w:spacing w:after="0" w:line="276" w:lineRule="auto"/>
+        <w:ind w:left="360"/>
+      </w:pPr>
+      <w:r>
+        <w:t>Classic applications: travelling sales man, the four color theorem</w:t>
       </w:r>
     </w:p>
     <w:p>
@@ -447,29 +846,13 @@
         <w:pStyle w:val="ListParagraph"/>
         <w:numPr>
           <w:ilvl w:val="0"/>
-          <w:numId w:val="5"/>
+          <w:numId w:val="3"/>
         </w:numPr>
-      </w:pPr>
-      <w:r>
-        <w:t>Practical applications: genomics, communication networks (e.g. circuit design</w:t>
-      </w:r>
-      <w:r>
-        <w:t>, webpage links</w:t>
-      </w:r>
-      <w:r>
-        <w:t>), scheduling (e.g. traffic planning, flights, etc.), other areas of pure mathematics</w:t>
-      </w:r>
-      <w:r>
-        <w:t>,</w:t>
-      </w:r>
-      <w:r>
-        <w:t xml:space="preserve"> </w:t>
-      </w:r>
-      <w:r>
-        <w:t xml:space="preserve"> quantum computing</w:t>
-      </w:r>
-      <w:r>
-        <w:t>, crowd control, disease spread</w:t>
+        <w:spacing w:after="0" w:line="276" w:lineRule="auto"/>
+        <w:ind w:left="360"/>
+      </w:pPr>
+      <w:r>
+        <w:t>Practical applications: genomics, communication networks (e.g. circuit design, webpage links), scheduling (e.g. traffic planning, flights, etc.), other areas of pure mathematics,  quantum computing, crowd control, disease spread</w:t>
       </w:r>
     </w:p>
     <w:p>
@@ -477,8 +860,10 @@
         <w:pStyle w:val="ListParagraph"/>
         <w:numPr>
           <w:ilvl w:val="0"/>
-          <w:numId w:val="5"/>
+          <w:numId w:val="3"/>
         </w:numPr>
+        <w:spacing w:after="0" w:line="276" w:lineRule="auto"/>
+        <w:ind w:left="360"/>
       </w:pPr>
       <w:r>
         <w:t>** Google’s solution to web search good pages have many links (edges), while less good pages are quite “lonely” in the Internet graph.</w:t>
@@ -486,7 +871,8 @@
     </w:p>
     <w:p>
       <w:pPr>
-        <w:ind w:left="1440"/>
+        <w:spacing w:after="0" w:line="276" w:lineRule="auto"/>
+        <w:ind w:left="720"/>
       </w:pPr>
       <w:r>
         <w:t>(References:</w:t>
@@ -499,6 +885,8 @@
           <w:ilvl w:val="1"/>
           <w:numId w:val="1"/>
         </w:numPr>
+        <w:spacing w:after="0" w:line="276" w:lineRule="auto"/>
+        <w:ind w:left="1080"/>
       </w:pPr>
       <w:hyperlink r:id="rId8" w:history="1">
         <w:r>
@@ -516,6 +904,20 @@
           <w:ilvl w:val="1"/>
           <w:numId w:val="1"/>
         </w:numPr>
+        <w:spacing w:after="0" w:line="276" w:lineRule="auto"/>
+        <w:ind w:left="1080"/>
+      </w:pPr>
+    </w:p>
+    <w:p>
+      <w:pPr>
+        <w:pStyle w:val="ListParagraph"/>
+        <w:spacing w:after="0" w:line="276" w:lineRule="auto"/>
+      </w:pPr>
+    </w:p>
+    <w:p>
+      <w:pPr>
+        <w:pStyle w:val="ListParagraph"/>
+        <w:spacing w:after="0" w:line="276" w:lineRule="auto"/>
       </w:pPr>
     </w:p>
     <w:p>
@@ -525,27 +927,226 @@
           <w:ilvl w:val="0"/>
           <w:numId w:val="1"/>
         </w:numPr>
-      </w:pPr>
-      <w:r>
+        <w:spacing w:after="0" w:line="276" w:lineRule="auto"/>
+        <w:ind w:left="720"/>
+      </w:pPr>
+      <w:r>
+        <w:rPr>
+          <w:sz w:val="28"/>
+          <w:u w:val="single"/>
+        </w:rPr>
         <w:t>A computer program:</w:t>
       </w:r>
+      <w:r>
+        <w:rPr>
+          <w:sz w:val="28"/>
+        </w:rPr>
+        <w:t xml:space="preserve"> </w:t>
+      </w:r>
+      <w:r>
+        <w:t>(</w:t>
+      </w:r>
+      <w:r>
+        <w:rPr>
+          <w:b/>
+        </w:rPr>
+        <w:t>might put on separate sheet of paper)</w:t>
+      </w:r>
+    </w:p>
+    <w:p>
+      <w:pPr>
+        <w:spacing w:after="0" w:line="276" w:lineRule="auto"/>
+      </w:pPr>
+      <w:r>
+        <w:t>We</w:t>
+      </w:r>
+      <w:r>
+        <w:t xml:space="preserve"> created a Java program</w:t>
+      </w:r>
+      <w:r>
+        <w:t xml:space="preserve"> which</w:t>
+      </w:r>
+      <w:r>
+        <w:t xml:space="preserve"> determine</w:t>
+      </w:r>
+      <w:r>
+        <w:t>s the solution(s) for</w:t>
+      </w:r>
+      <w:r>
+        <w:t xml:space="preserve"> a given set of cubes, if existent, and display</w:t>
+      </w:r>
+      <w:r>
+        <w:t>s</w:t>
+      </w:r>
+      <w:r>
+        <w:t xml:space="preserve"> the solution. The program allows a user to decide the colors </w:t>
+      </w:r>
+      <w:r>
+        <w:t>for each face of the four cubes</w:t>
+      </w:r>
+      <w:r>
+        <w:t>. For a simplified program and as a means to better represent the principles behind the</w:t>
+      </w:r>
+      <w:r>
+        <w:t xml:space="preserve"> problem, the faces</w:t>
+      </w:r>
+      <w:r>
+        <w:t xml:space="preserve"> are broken up into opposite-side pairs. The program the</w:t>
+      </w:r>
+      <w:r>
+        <w:t xml:space="preserve">n takes the user input and </w:t>
+      </w:r>
+      <w:r>
+        <w:t>work</w:t>
+      </w:r>
+      <w:r>
+        <w:t>s</w:t>
+      </w:r>
+      <w:r>
+        <w:t xml:space="preserve"> a graph theoretic approach to solve for the solu</w:t>
+      </w:r>
+      <w:r>
+        <w:t>tions. Firstly, the program</w:t>
+      </w:r>
+      <w:r>
+        <w:t xml:space="preserve"> create</w:t>
+      </w:r>
+      <w:r>
+        <w:t>s</w:t>
+      </w:r>
+      <w:r>
+        <w:t xml:space="preserve"> the Cartesian product of all the pairs of each cube, creating all possible subgraphs of </w:t>
+      </w:r>
+      <w:r>
+        <w:t>the cubes entered. It then runs a test and retains only the subgraphs that are</w:t>
+      </w:r>
+      <w:r>
+        <w:t xml:space="preserve"> considered a v</w:t>
+      </w:r>
+      <w:r>
+        <w:t>alid component of a solution. For every</w:t>
+      </w:r>
+      <w:r>
+        <w:t xml:space="preserve"> subgraph </w:t>
+      </w:r>
+      <w:r>
+        <w:t>that passes this test, the program</w:t>
+      </w:r>
+      <w:r>
+        <w:t xml:space="preserve"> attempt</w:t>
+      </w:r>
+      <w:r>
+        <w:t>s</w:t>
+      </w:r>
+      <w:r>
+        <w:t xml:space="preserve"> to pair it</w:t>
+      </w:r>
+      <w:r>
+        <w:t>, using another test,</w:t>
+      </w:r>
+      <w:r>
+        <w:t xml:space="preserve"> with another valid subgraph to create a valid final solution. The program will then output all possible solutions given the input data, and show how the inputted cubes must be oriented in regards to one another to </w:t>
+      </w:r>
+      <w:r>
+        <w:t>achieve</w:t>
+      </w:r>
+      <w:r>
+        <w:t xml:space="preserve"> the </w:t>
+      </w:r>
+      <w:r>
+        <w:t>physical solution</w:t>
+      </w:r>
+      <w:r>
+        <w:t>.</w:t>
+      </w:r>
+    </w:p>
+    <w:p>
+      <w:pPr>
+        <w:spacing w:after="0" w:line="276" w:lineRule="auto"/>
+      </w:pPr>
     </w:p>
     <w:p>
       <w:pPr>
         <w:pStyle w:val="ListParagraph"/>
         <w:numPr>
           <w:ilvl w:val="0"/>
-          <w:numId w:val="3"/>
+          <w:numId w:val="1"/>
         </w:numPr>
-      </w:pPr>
-      <w:r>
-        <w:t>A program that takes as input the pattern of colors on a set of four colored cubes and finds a</w:t>
-      </w:r>
-      <w:r>
-        <w:t>ll solutions (if any exist)</w:t>
-      </w:r>
+        <w:spacing w:after="0" w:line="276" w:lineRule="auto"/>
+        <w:ind w:left="720"/>
+      </w:pPr>
+      <w:r>
+        <w:rPr>
+          <w:sz w:val="28"/>
+          <w:u w:val="single"/>
+        </w:rPr>
+        <w:t>References:</w:t>
+      </w:r>
+    </w:p>
+    <w:p>
+      <w:pPr>
+        <w:spacing w:after="0" w:line="276" w:lineRule="auto"/>
+      </w:pPr>
+    </w:p>
+    <w:p>
+      <w:pPr>
+        <w:pStyle w:val="ListParagraph"/>
+        <w:numPr>
+          <w:ilvl w:val="0"/>
+          <w:numId w:val="8"/>
+        </w:numPr>
+        <w:spacing w:after="0" w:line="276" w:lineRule="auto"/>
+        <w:ind w:left="720"/>
+      </w:pPr>
+      <w:r>
+        <w:t xml:space="preserve">The National Oceanic and Atmospheric Administration: </w:t>
+      </w:r>
+      <w:hyperlink r:id="rId9" w:history="1">
+        <w:r>
+          <w:rPr>
+            <w:rStyle w:val="Hyperlink"/>
+          </w:rPr>
+          <w:t>http://www.lightningsafety.noaa.gov/odds.shtml</w:t>
+        </w:r>
+      </w:hyperlink>
+      <w:r>
+        <w:t>.</w:t>
+      </w:r>
+    </w:p>
+    <w:p>
+      <w:pPr>
+        <w:pStyle w:val="ListParagraph"/>
+        <w:spacing w:after="0" w:line="276" w:lineRule="auto"/>
+      </w:pPr>
+    </w:p>
+    <w:p>
+      <w:pPr>
+        <w:pStyle w:val="ListParagraph"/>
+        <w:numPr>
+          <w:ilvl w:val="0"/>
+          <w:numId w:val="8"/>
+        </w:numPr>
+        <w:spacing w:after="0" w:line="276" w:lineRule="auto"/>
+        <w:ind w:left="720"/>
+      </w:pPr>
+      <w:r>
+        <w:t xml:space="preserve">William C. </w:t>
+      </w:r>
+      <w:proofErr w:type="spellStart"/>
+      <w:r>
+        <w:t>Arlinghaus</w:t>
+      </w:r>
+      <w:proofErr w:type="spellEnd"/>
+      <w:r>
+        <w:t>. The tantalizing four cubes. In John G. Michaels and Kenneth H. Rosen., editors, Applications of Discrete Mathematics, chapter 16. McGraw-Hill Higher Education, 1991.</w:t>
+      </w:r>
+    </w:p>
+    <w:p>
+      <w:bookmarkStart w:id="0" w:name="_GoBack"/>
+      <w:bookmarkEnd w:id="0"/>
     </w:p>
     <w:sectPr>
+      <w:headerReference w:type="default" r:id="rId10"/>
       <w:pgSz w:w="12240" w:h="15840"/>
       <w:pgMar w:top="1440" w:right="1440" w:bottom="1440" w:left="1440" w:header="720" w:footer="720" w:gutter="0"/>
       <w:cols w:space="720"/>
@@ -555,9 +1156,144 @@
 </w:document>
 </file>
 
+<file path=word/header1.xml><?xml version="1.0" encoding="utf-8"?>
+<w:hdr xmlns:wpc="http://schemas.microsoft.com/office/word/2010/wordprocessingCanvas" xmlns:mc="http://schemas.openxmlformats.org/markup-compatibility/2006" xmlns:o="urn:schemas-microsoft-com:office:office" xmlns:r="http://schemas.openxmlformats.org/officeDocument/2006/relationships" xmlns:m="http://schemas.openxmlformats.org/officeDocument/2006/math" xmlns:v="urn:schemas-microsoft-com:vml" xmlns:wp14="http://schemas.microsoft.com/office/word/2010/wordprocessingDrawing" xmlns:wp="http://schemas.openxmlformats.org/drawingml/2006/wordprocessingDrawing" xmlns:w10="urn:schemas-microsoft-com:office:word" xmlns:w="http://schemas.openxmlformats.org/wordprocessingml/2006/main" xmlns:w14="http://schemas.microsoft.com/office/word/2010/wordml" xmlns:w15="http://schemas.microsoft.com/office/word/2012/wordml" xmlns:wpg="http://schemas.microsoft.com/office/word/2010/wordprocessingGroup" xmlns:wpi="http://schemas.microsoft.com/office/word/2010/wordprocessingInk" xmlns:wne="http://schemas.microsoft.com/office/word/2006/wordml" xmlns:wps="http://schemas.microsoft.com/office/word/2010/wordprocessingShape" mc:Ignorable="w14 w15 wp14">
+  <w:p>
+    <w:pPr>
+      <w:pStyle w:val="Header"/>
+    </w:pPr>
+    <w:r>
+      <w:t>Student Research Day: April 20</w:t>
+    </w:r>
+    <w:r>
+      <w:rPr>
+        <w:vertAlign w:val="superscript"/>
+      </w:rPr>
+      <w:t>th</w:t>
+    </w:r>
+    <w:r>
+      <w:t>, 2017</w:t>
+    </w:r>
+  </w:p>
+</w:hdr>
+</file>
+
 <file path=word/numbering.xml><?xml version="1.0" encoding="utf-8"?>
 <w:numbering xmlns:wpc="http://schemas.microsoft.com/office/word/2010/wordprocessingCanvas" xmlns:mc="http://schemas.openxmlformats.org/markup-compatibility/2006" xmlns:o="urn:schemas-microsoft-com:office:office" xmlns:r="http://schemas.openxmlformats.org/officeDocument/2006/relationships" xmlns:m="http://schemas.openxmlformats.org/officeDocument/2006/math" xmlns:v="urn:schemas-microsoft-com:vml" xmlns:wp14="http://schemas.microsoft.com/office/word/2010/wordprocessingDrawing" xmlns:wp="http://schemas.openxmlformats.org/drawingml/2006/wordprocessingDrawing" xmlns:w10="urn:schemas-microsoft-com:office:word" xmlns:w="http://schemas.openxmlformats.org/wordprocessingml/2006/main" xmlns:w14="http://schemas.microsoft.com/office/word/2010/wordml" xmlns:w15="http://schemas.microsoft.com/office/word/2012/wordml" xmlns:wpg="http://schemas.microsoft.com/office/word/2010/wordprocessingGroup" xmlns:wpi="http://schemas.microsoft.com/office/word/2010/wordprocessingInk" xmlns:wne="http://schemas.microsoft.com/office/word/2006/wordml" xmlns:wps="http://schemas.microsoft.com/office/word/2010/wordprocessingShape" mc:Ignorable="w14 w15 wp14">
   <w:abstractNum w:abstractNumId="0" w15:restartNumberingAfterBreak="0">
+    <w:nsid w:val="100B2CF5"/>
+    <w:multiLevelType w:val="hybridMultilevel"/>
+    <w:tmpl w:val="CB669940"/>
+    <w:lvl w:ilvl="0" w:tplc="B7666610">
+      <w:start w:val="4"/>
+      <w:numFmt w:val="bullet"/>
+      <w:lvlText w:val="-"/>
+      <w:lvlJc w:val="left"/>
+      <w:pPr>
+        <w:ind w:left="1440" w:hanging="360"/>
+      </w:pPr>
+      <w:rPr>
+        <w:rFonts w:ascii="Calibri" w:eastAsiaTheme="minorHAnsi" w:hAnsi="Calibri" w:cstheme="minorBidi" w:hint="default"/>
+      </w:rPr>
+    </w:lvl>
+    <w:lvl w:ilvl="1" w:tplc="04090003" w:tentative="1">
+      <w:start w:val="1"/>
+      <w:numFmt w:val="bullet"/>
+      <w:lvlText w:val="o"/>
+      <w:lvlJc w:val="left"/>
+      <w:pPr>
+        <w:ind w:left="2160" w:hanging="360"/>
+      </w:pPr>
+      <w:rPr>
+        <w:rFonts w:ascii="Courier New" w:hAnsi="Courier New" w:cs="Courier New" w:hint="default"/>
+      </w:rPr>
+    </w:lvl>
+    <w:lvl w:ilvl="2" w:tplc="04090005" w:tentative="1">
+      <w:start w:val="1"/>
+      <w:numFmt w:val="bullet"/>
+      <w:lvlText w:val=""/>
+      <w:lvlJc w:val="left"/>
+      <w:pPr>
+        <w:ind w:left="2880" w:hanging="360"/>
+      </w:pPr>
+      <w:rPr>
+        <w:rFonts w:ascii="Wingdings" w:hAnsi="Wingdings" w:hint="default"/>
+      </w:rPr>
+    </w:lvl>
+    <w:lvl w:ilvl="3" w:tplc="04090001" w:tentative="1">
+      <w:start w:val="1"/>
+      <w:numFmt w:val="bullet"/>
+      <w:lvlText w:val=""/>
+      <w:lvlJc w:val="left"/>
+      <w:pPr>
+        <w:ind w:left="3600" w:hanging="360"/>
+      </w:pPr>
+      <w:rPr>
+        <w:rFonts w:ascii="Symbol" w:hAnsi="Symbol" w:hint="default"/>
+      </w:rPr>
+    </w:lvl>
+    <w:lvl w:ilvl="4" w:tplc="04090003" w:tentative="1">
+      <w:start w:val="1"/>
+      <w:numFmt w:val="bullet"/>
+      <w:lvlText w:val="o"/>
+      <w:lvlJc w:val="left"/>
+      <w:pPr>
+        <w:ind w:left="4320" w:hanging="360"/>
+      </w:pPr>
+      <w:rPr>
+        <w:rFonts w:ascii="Courier New" w:hAnsi="Courier New" w:cs="Courier New" w:hint="default"/>
+      </w:rPr>
+    </w:lvl>
+    <w:lvl w:ilvl="5" w:tplc="04090005" w:tentative="1">
+      <w:start w:val="1"/>
+      <w:numFmt w:val="bullet"/>
+      <w:lvlText w:val=""/>
+      <w:lvlJc w:val="left"/>
+      <w:pPr>
+        <w:ind w:left="5040" w:hanging="360"/>
+      </w:pPr>
+      <w:rPr>
+        <w:rFonts w:ascii="Wingdings" w:hAnsi="Wingdings" w:hint="default"/>
+      </w:rPr>
+    </w:lvl>
+    <w:lvl w:ilvl="6" w:tplc="04090001" w:tentative="1">
+      <w:start w:val="1"/>
+      <w:numFmt w:val="bullet"/>
+      <w:lvlText w:val=""/>
+      <w:lvlJc w:val="left"/>
+      <w:pPr>
+        <w:ind w:left="5760" w:hanging="360"/>
+      </w:pPr>
+      <w:rPr>
+        <w:rFonts w:ascii="Symbol" w:hAnsi="Symbol" w:hint="default"/>
+      </w:rPr>
+    </w:lvl>
+    <w:lvl w:ilvl="7" w:tplc="04090003" w:tentative="1">
+      <w:start w:val="1"/>
+      <w:numFmt w:val="bullet"/>
+      <w:lvlText w:val="o"/>
+      <w:lvlJc w:val="left"/>
+      <w:pPr>
+        <w:ind w:left="6480" w:hanging="360"/>
+      </w:pPr>
+      <w:rPr>
+        <w:rFonts w:ascii="Courier New" w:hAnsi="Courier New" w:cs="Courier New" w:hint="default"/>
+      </w:rPr>
+    </w:lvl>
+    <w:lvl w:ilvl="8" w:tplc="04090005" w:tentative="1">
+      <w:start w:val="1"/>
+      <w:numFmt w:val="bullet"/>
+      <w:lvlText w:val=""/>
+      <w:lvlJc w:val="left"/>
+      <w:pPr>
+        <w:ind w:left="7200" w:hanging="360"/>
+      </w:pPr>
+      <w:rPr>
+        <w:rFonts w:ascii="Wingdings" w:hAnsi="Wingdings" w:hint="default"/>
+      </w:rPr>
+    </w:lvl>
+  </w:abstractNum>
+  <w:abstractNum w:abstractNumId="1" w15:restartNumberingAfterBreak="0">
     <w:nsid w:val="15E64AB4"/>
     <w:multiLevelType w:val="hybridMultilevel"/>
     <w:tmpl w:val="D17C4058"/>
@@ -670,7 +1406,7 @@
       </w:rPr>
     </w:lvl>
   </w:abstractNum>
-  <w:abstractNum w:abstractNumId="1" w15:restartNumberingAfterBreak="0">
+  <w:abstractNum w:abstractNumId="2" w15:restartNumberingAfterBreak="0">
     <w:nsid w:val="1D9A642C"/>
     <w:multiLevelType w:val="hybridMultilevel"/>
     <w:tmpl w:val="49826DE6"/>
@@ -783,7 +1519,209 @@
       </w:rPr>
     </w:lvl>
   </w:abstractNum>
-  <w:abstractNum w:abstractNumId="2" w15:restartNumberingAfterBreak="0">
+  <w:abstractNum w:abstractNumId="3" w15:restartNumberingAfterBreak="0">
+    <w:nsid w:val="254F701D"/>
+    <w:multiLevelType w:val="hybridMultilevel"/>
+    <w:tmpl w:val="05AC0A6C"/>
+    <w:lvl w:ilvl="0" w:tplc="B7666610">
+      <w:start w:val="4"/>
+      <w:numFmt w:val="bullet"/>
+      <w:lvlText w:val="-"/>
+      <w:lvlJc w:val="left"/>
+      <w:pPr>
+        <w:ind w:left="1080" w:hanging="360"/>
+      </w:pPr>
+      <w:rPr>
+        <w:rFonts w:ascii="Calibri" w:eastAsiaTheme="minorHAnsi" w:hAnsi="Calibri" w:cstheme="minorBidi" w:hint="default"/>
+      </w:rPr>
+    </w:lvl>
+    <w:lvl w:ilvl="1" w:tplc="04090003">
+      <w:start w:val="1"/>
+      <w:numFmt w:val="bullet"/>
+      <w:lvlText w:val="o"/>
+      <w:lvlJc w:val="left"/>
+      <w:pPr>
+        <w:ind w:left="1800" w:hanging="360"/>
+      </w:pPr>
+      <w:rPr>
+        <w:rFonts w:ascii="Courier New" w:hAnsi="Courier New" w:cs="Courier New" w:hint="default"/>
+      </w:rPr>
+    </w:lvl>
+    <w:lvl w:ilvl="2" w:tplc="04090005" w:tentative="1">
+      <w:start w:val="1"/>
+      <w:numFmt w:val="bullet"/>
+      <w:lvlText w:val=""/>
+      <w:lvlJc w:val="left"/>
+      <w:pPr>
+        <w:ind w:left="2520" w:hanging="360"/>
+      </w:pPr>
+      <w:rPr>
+        <w:rFonts w:ascii="Wingdings" w:hAnsi="Wingdings" w:hint="default"/>
+      </w:rPr>
+    </w:lvl>
+    <w:lvl w:ilvl="3" w:tplc="04090001" w:tentative="1">
+      <w:start w:val="1"/>
+      <w:numFmt w:val="bullet"/>
+      <w:lvlText w:val=""/>
+      <w:lvlJc w:val="left"/>
+      <w:pPr>
+        <w:ind w:left="3240" w:hanging="360"/>
+      </w:pPr>
+      <w:rPr>
+        <w:rFonts w:ascii="Symbol" w:hAnsi="Symbol" w:hint="default"/>
+      </w:rPr>
+    </w:lvl>
+    <w:lvl w:ilvl="4" w:tplc="04090003" w:tentative="1">
+      <w:start w:val="1"/>
+      <w:numFmt w:val="bullet"/>
+      <w:lvlText w:val="o"/>
+      <w:lvlJc w:val="left"/>
+      <w:pPr>
+        <w:ind w:left="3960" w:hanging="360"/>
+      </w:pPr>
+      <w:rPr>
+        <w:rFonts w:ascii="Courier New" w:hAnsi="Courier New" w:cs="Courier New" w:hint="default"/>
+      </w:rPr>
+    </w:lvl>
+    <w:lvl w:ilvl="5" w:tplc="04090005" w:tentative="1">
+      <w:start w:val="1"/>
+      <w:numFmt w:val="bullet"/>
+      <w:lvlText w:val=""/>
+      <w:lvlJc w:val="left"/>
+      <w:pPr>
+        <w:ind w:left="4680" w:hanging="360"/>
+      </w:pPr>
+      <w:rPr>
+        <w:rFonts w:ascii="Wingdings" w:hAnsi="Wingdings" w:hint="default"/>
+      </w:rPr>
+    </w:lvl>
+    <w:lvl w:ilvl="6" w:tplc="04090001" w:tentative="1">
+      <w:start w:val="1"/>
+      <w:numFmt w:val="bullet"/>
+      <w:lvlText w:val=""/>
+      <w:lvlJc w:val="left"/>
+      <w:pPr>
+        <w:ind w:left="5400" w:hanging="360"/>
+      </w:pPr>
+      <w:rPr>
+        <w:rFonts w:ascii="Symbol" w:hAnsi="Symbol" w:hint="default"/>
+      </w:rPr>
+    </w:lvl>
+    <w:lvl w:ilvl="7" w:tplc="04090003" w:tentative="1">
+      <w:start w:val="1"/>
+      <w:numFmt w:val="bullet"/>
+      <w:lvlText w:val="o"/>
+      <w:lvlJc w:val="left"/>
+      <w:pPr>
+        <w:ind w:left="6120" w:hanging="360"/>
+      </w:pPr>
+      <w:rPr>
+        <w:rFonts w:ascii="Courier New" w:hAnsi="Courier New" w:cs="Courier New" w:hint="default"/>
+      </w:rPr>
+    </w:lvl>
+    <w:lvl w:ilvl="8" w:tplc="04090005" w:tentative="1">
+      <w:start w:val="1"/>
+      <w:numFmt w:val="bullet"/>
+      <w:lvlText w:val=""/>
+      <w:lvlJc w:val="left"/>
+      <w:pPr>
+        <w:ind w:left="6840" w:hanging="360"/>
+      </w:pPr>
+      <w:rPr>
+        <w:rFonts w:ascii="Wingdings" w:hAnsi="Wingdings" w:hint="default"/>
+      </w:rPr>
+    </w:lvl>
+  </w:abstractNum>
+  <w:abstractNum w:abstractNumId="4" w15:restartNumberingAfterBreak="0">
+    <w:nsid w:val="5A8B415B"/>
+    <w:multiLevelType w:val="hybridMultilevel"/>
+    <w:tmpl w:val="86A865DC"/>
+    <w:lvl w:ilvl="0" w:tplc="80D60AD4">
+      <w:start w:val="1"/>
+      <w:numFmt w:val="decimal"/>
+      <w:lvlText w:val="[%1]"/>
+      <w:lvlJc w:val="left"/>
+      <w:pPr>
+        <w:ind w:left="1440" w:hanging="720"/>
+      </w:pPr>
+      <w:rPr>
+        <w:rFonts w:hint="default"/>
+      </w:rPr>
+    </w:lvl>
+    <w:lvl w:ilvl="1" w:tplc="04090019">
+      <w:start w:val="1"/>
+      <w:numFmt w:val="lowerLetter"/>
+      <w:lvlText w:val="%2."/>
+      <w:lvlJc w:val="left"/>
+      <w:pPr>
+        <w:ind w:left="1800" w:hanging="360"/>
+      </w:pPr>
+    </w:lvl>
+    <w:lvl w:ilvl="2" w:tplc="0409001B">
+      <w:start w:val="1"/>
+      <w:numFmt w:val="lowerRoman"/>
+      <w:lvlText w:val="%3."/>
+      <w:lvlJc w:val="right"/>
+      <w:pPr>
+        <w:ind w:left="2520" w:hanging="180"/>
+      </w:pPr>
+    </w:lvl>
+    <w:lvl w:ilvl="3" w:tplc="0409000F">
+      <w:start w:val="1"/>
+      <w:numFmt w:val="decimal"/>
+      <w:lvlText w:val="%4."/>
+      <w:lvlJc w:val="left"/>
+      <w:pPr>
+        <w:ind w:left="3240" w:hanging="360"/>
+      </w:pPr>
+    </w:lvl>
+    <w:lvl w:ilvl="4" w:tplc="04090019">
+      <w:start w:val="1"/>
+      <w:numFmt w:val="lowerLetter"/>
+      <w:lvlText w:val="%5."/>
+      <w:lvlJc w:val="left"/>
+      <w:pPr>
+        <w:ind w:left="3960" w:hanging="360"/>
+      </w:pPr>
+    </w:lvl>
+    <w:lvl w:ilvl="5" w:tplc="0409001B">
+      <w:start w:val="1"/>
+      <w:numFmt w:val="lowerRoman"/>
+      <w:lvlText w:val="%6."/>
+      <w:lvlJc w:val="right"/>
+      <w:pPr>
+        <w:ind w:left="4680" w:hanging="180"/>
+      </w:pPr>
+    </w:lvl>
+    <w:lvl w:ilvl="6" w:tplc="0409000F">
+      <w:start w:val="1"/>
+      <w:numFmt w:val="decimal"/>
+      <w:lvlText w:val="%7."/>
+      <w:lvlJc w:val="left"/>
+      <w:pPr>
+        <w:ind w:left="5400" w:hanging="360"/>
+      </w:pPr>
+    </w:lvl>
+    <w:lvl w:ilvl="7" w:tplc="04090019">
+      <w:start w:val="1"/>
+      <w:numFmt w:val="lowerLetter"/>
+      <w:lvlText w:val="%8."/>
+      <w:lvlJc w:val="left"/>
+      <w:pPr>
+        <w:ind w:left="6120" w:hanging="360"/>
+      </w:pPr>
+    </w:lvl>
+    <w:lvl w:ilvl="8" w:tplc="0409001B">
+      <w:start w:val="1"/>
+      <w:numFmt w:val="lowerRoman"/>
+      <w:lvlText w:val="%9."/>
+      <w:lvlJc w:val="right"/>
+      <w:pPr>
+        <w:ind w:left="6840" w:hanging="180"/>
+      </w:pPr>
+    </w:lvl>
+  </w:abstractNum>
+  <w:abstractNum w:abstractNumId="5" w15:restartNumberingAfterBreak="0">
     <w:nsid w:val="61AF3CD5"/>
     <w:multiLevelType w:val="hybridMultilevel"/>
     <w:tmpl w:val="821CD6F0"/>
@@ -869,7 +1807,7 @@
       </w:pPr>
     </w:lvl>
   </w:abstractNum>
-  <w:abstractNum w:abstractNumId="3" w15:restartNumberingAfterBreak="0">
+  <w:abstractNum w:abstractNumId="6" w15:restartNumberingAfterBreak="0">
     <w:nsid w:val="6AA92F7A"/>
     <w:multiLevelType w:val="hybridMultilevel"/>
     <w:tmpl w:val="4CBAE782"/>
@@ -955,11 +1893,124 @@
       </w:pPr>
     </w:lvl>
   </w:abstractNum>
+  <w:abstractNum w:abstractNumId="7" w15:restartNumberingAfterBreak="0">
+    <w:nsid w:val="7D627A95"/>
+    <w:multiLevelType w:val="hybridMultilevel"/>
+    <w:tmpl w:val="92AE9232"/>
+    <w:lvl w:ilvl="0" w:tplc="B7666610">
+      <w:start w:val="5"/>
+      <w:numFmt w:val="bullet"/>
+      <w:lvlText w:val="-"/>
+      <w:lvlJc w:val="left"/>
+      <w:pPr>
+        <w:ind w:left="2160" w:hanging="360"/>
+      </w:pPr>
+      <w:rPr>
+        <w:rFonts w:ascii="Calibri" w:eastAsiaTheme="minorHAnsi" w:hAnsi="Calibri" w:cstheme="minorBidi" w:hint="default"/>
+      </w:rPr>
+    </w:lvl>
+    <w:lvl w:ilvl="1" w:tplc="04090003" w:tentative="1">
+      <w:start w:val="1"/>
+      <w:numFmt w:val="bullet"/>
+      <w:lvlText w:val="o"/>
+      <w:lvlJc w:val="left"/>
+      <w:pPr>
+        <w:ind w:left="2880" w:hanging="360"/>
+      </w:pPr>
+      <w:rPr>
+        <w:rFonts w:ascii="Courier New" w:hAnsi="Courier New" w:cs="Courier New" w:hint="default"/>
+      </w:rPr>
+    </w:lvl>
+    <w:lvl w:ilvl="2" w:tplc="04090005" w:tentative="1">
+      <w:start w:val="1"/>
+      <w:numFmt w:val="bullet"/>
+      <w:lvlText w:val=""/>
+      <w:lvlJc w:val="left"/>
+      <w:pPr>
+        <w:ind w:left="3600" w:hanging="360"/>
+      </w:pPr>
+      <w:rPr>
+        <w:rFonts w:ascii="Wingdings" w:hAnsi="Wingdings" w:hint="default"/>
+      </w:rPr>
+    </w:lvl>
+    <w:lvl w:ilvl="3" w:tplc="04090001" w:tentative="1">
+      <w:start w:val="1"/>
+      <w:numFmt w:val="bullet"/>
+      <w:lvlText w:val=""/>
+      <w:lvlJc w:val="left"/>
+      <w:pPr>
+        <w:ind w:left="4320" w:hanging="360"/>
+      </w:pPr>
+      <w:rPr>
+        <w:rFonts w:ascii="Symbol" w:hAnsi="Symbol" w:hint="default"/>
+      </w:rPr>
+    </w:lvl>
+    <w:lvl w:ilvl="4" w:tplc="04090003" w:tentative="1">
+      <w:start w:val="1"/>
+      <w:numFmt w:val="bullet"/>
+      <w:lvlText w:val="o"/>
+      <w:lvlJc w:val="left"/>
+      <w:pPr>
+        <w:ind w:left="5040" w:hanging="360"/>
+      </w:pPr>
+      <w:rPr>
+        <w:rFonts w:ascii="Courier New" w:hAnsi="Courier New" w:cs="Courier New" w:hint="default"/>
+      </w:rPr>
+    </w:lvl>
+    <w:lvl w:ilvl="5" w:tplc="04090005" w:tentative="1">
+      <w:start w:val="1"/>
+      <w:numFmt w:val="bullet"/>
+      <w:lvlText w:val=""/>
+      <w:lvlJc w:val="left"/>
+      <w:pPr>
+        <w:ind w:left="5760" w:hanging="360"/>
+      </w:pPr>
+      <w:rPr>
+        <w:rFonts w:ascii="Wingdings" w:hAnsi="Wingdings" w:hint="default"/>
+      </w:rPr>
+    </w:lvl>
+    <w:lvl w:ilvl="6" w:tplc="04090001" w:tentative="1">
+      <w:start w:val="1"/>
+      <w:numFmt w:val="bullet"/>
+      <w:lvlText w:val=""/>
+      <w:lvlJc w:val="left"/>
+      <w:pPr>
+        <w:ind w:left="6480" w:hanging="360"/>
+      </w:pPr>
+      <w:rPr>
+        <w:rFonts w:ascii="Symbol" w:hAnsi="Symbol" w:hint="default"/>
+      </w:rPr>
+    </w:lvl>
+    <w:lvl w:ilvl="7" w:tplc="04090003" w:tentative="1">
+      <w:start w:val="1"/>
+      <w:numFmt w:val="bullet"/>
+      <w:lvlText w:val="o"/>
+      <w:lvlJc w:val="left"/>
+      <w:pPr>
+        <w:ind w:left="7200" w:hanging="360"/>
+      </w:pPr>
+      <w:rPr>
+        <w:rFonts w:ascii="Courier New" w:hAnsi="Courier New" w:cs="Courier New" w:hint="default"/>
+      </w:rPr>
+    </w:lvl>
+    <w:lvl w:ilvl="8" w:tplc="04090005" w:tentative="1">
+      <w:start w:val="1"/>
+      <w:numFmt w:val="bullet"/>
+      <w:lvlText w:val=""/>
+      <w:lvlJc w:val="left"/>
+      <w:pPr>
+        <w:ind w:left="7920" w:hanging="360"/>
+      </w:pPr>
+      <w:rPr>
+        <w:rFonts w:ascii="Wingdings" w:hAnsi="Wingdings" w:hint="default"/>
+      </w:rPr>
+    </w:lvl>
+  </w:abstractNum>
   <w:num w:numId="1">
-    <w:abstractNumId w:val="3"/>
+    <w:abstractNumId w:val="6"/>
   </w:num>
   <w:num w:numId="2">
-    <w:abstractNumId w:val="2"/>
+    <w:abstractNumId w:val="5"/>
     <w:lvlOverride w:ilvl="0">
       <w:startOverride w:val="1"/>
     </w:lvlOverride>
@@ -989,13 +2040,25 @@
     </w:lvlOverride>
   </w:num>
   <w:num w:numId="3">
-    <w:abstractNumId w:val="0"/>
+    <w:abstractNumId w:val="1"/>
   </w:num>
   <w:num w:numId="4">
+    <w:abstractNumId w:val="5"/>
+  </w:num>
+  <w:num w:numId="5">
     <w:abstractNumId w:val="2"/>
   </w:num>
-  <w:num w:numId="5">
-    <w:abstractNumId w:val="1"/>
+  <w:num w:numId="6">
+    <w:abstractNumId w:val="7"/>
+  </w:num>
+  <w:num w:numId="7">
+    <w:abstractNumId w:val="3"/>
+  </w:num>
+  <w:num w:numId="8">
+    <w:abstractNumId w:val="4"/>
+  </w:num>
+  <w:num w:numId="9">
+    <w:abstractNumId w:val="0"/>
   </w:num>
 </w:numbering>
 </file>
@@ -1450,6 +2513,28 @@
       <w:u w:val="single"/>
     </w:rPr>
   </w:style>
+  <w:style w:type="paragraph" w:styleId="Header">
+    <w:name w:val="header"/>
+    <w:basedOn w:val="Normal"/>
+    <w:link w:val="HeaderChar"/>
+    <w:uiPriority w:val="99"/>
+    <w:unhideWhenUsed/>
+    <w:rsid w:val="00AC3AED"/>
+    <w:pPr>
+      <w:tabs>
+        <w:tab w:val="center" w:pos="4680"/>
+        <w:tab w:val="right" w:pos="9360"/>
+      </w:tabs>
+      <w:spacing w:after="0" w:line="240" w:lineRule="auto"/>
+    </w:pPr>
+  </w:style>
+  <w:style w:type="character" w:customStyle="1" w:styleId="HeaderChar">
+    <w:name w:val="Header Char"/>
+    <w:basedOn w:val="DefaultParagraphFont"/>
+    <w:link w:val="Header"/>
+    <w:uiPriority w:val="99"/>
+    <w:rsid w:val="00AC3AED"/>
+  </w:style>
 </w:styles>
 </file>
 
@@ -1715,12 +2800,9 @@
 </file>
 
 <file path=customXml/item1.xml><?xml version="1.0" encoding="utf-8"?>
-<?mso-contentType ?>
-<FormTemplates xmlns="http://schemas.microsoft.com/sharepoint/v3/contenttype/forms">
-  <Display>DocumentLibraryForm</Display>
-  <Edit>DocumentLibraryForm</Edit>
-  <New>DocumentLibraryForm</New>
-</FormTemplates>
+<p:properties xmlns:p="http://schemas.microsoft.com/office/2006/metadata/properties" xmlns:xsi="http://www.w3.org/2001/XMLSchema-instance" xmlns:pc="http://schemas.microsoft.com/office/infopath/2007/PartnerControls">
+  <documentManagement/>
+</p:properties>
 </file>
 
 <file path=customXml/item2.xml><?xml version="1.0" encoding="utf-8"?>
@@ -1838,15 +2920,19 @@
 </file>
 
 <file path=customXml/item3.xml><?xml version="1.0" encoding="utf-8"?>
-<p:properties xmlns:p="http://schemas.microsoft.com/office/2006/metadata/properties" xmlns:xsi="http://www.w3.org/2001/XMLSchema-instance" xmlns:pc="http://schemas.microsoft.com/office/infopath/2007/PartnerControls">
-  <documentManagement/>
-</p:properties>
+<?mso-contentType ?>
+<FormTemplates xmlns="http://schemas.microsoft.com/sharepoint/v3/contenttype/forms">
+  <Display>DocumentLibraryForm</Display>
+  <Edit>DocumentLibraryForm</Edit>
+  <New>DocumentLibraryForm</New>
+</FormTemplates>
 </file>
 
 <file path=customXml/itemProps1.xml><?xml version="1.0" encoding="utf-8"?>
-<ds:datastoreItem xmlns:ds="http://schemas.openxmlformats.org/officeDocument/2006/customXml" ds:itemID="{75C92128-427B-49D8-B5B9-D95F5BACD185}">
+<ds:datastoreItem xmlns:ds="http://schemas.openxmlformats.org/officeDocument/2006/customXml" ds:itemID="{54EDCAFC-4603-4C7F-B593-B219DF319074}">
   <ds:schemaRefs>
-    <ds:schemaRef ds:uri="http://schemas.microsoft.com/sharepoint/v3/contenttype/forms"/>
+    <ds:schemaRef ds:uri="http://schemas.microsoft.com/office/2006/metadata/properties"/>
+    <ds:schemaRef ds:uri="http://schemas.microsoft.com/office/infopath/2007/PartnerControls"/>
   </ds:schemaRefs>
 </ds:datastoreItem>
 </file>
@@ -1868,10 +2954,9 @@
 </file>
 
 <file path=customXml/itemProps3.xml><?xml version="1.0" encoding="utf-8"?>
-<ds:datastoreItem xmlns:ds="http://schemas.openxmlformats.org/officeDocument/2006/customXml" ds:itemID="{54EDCAFC-4603-4C7F-B593-B219DF319074}">
+<ds:datastoreItem xmlns:ds="http://schemas.openxmlformats.org/officeDocument/2006/customXml" ds:itemID="{75C92128-427B-49D8-B5B9-D95F5BACD185}">
   <ds:schemaRefs>
-    <ds:schemaRef ds:uri="http://schemas.microsoft.com/office/2006/metadata/properties"/>
-    <ds:schemaRef ds:uri="http://schemas.microsoft.com/office/infopath/2007/PartnerControls"/>
+    <ds:schemaRef ds:uri="http://schemas.microsoft.com/sharepoint/v3/contenttype/forms"/>
   </ds:schemaRefs>
 </ds:datastoreItem>
 </file>
</xml_diff>